<commit_message>
Added separate files for printing, fixed enums, updated docs
</commit_message>
<xml_diff>
--- a/docs/Diplomski.docx
+++ b/docs/Diplomski.docx
@@ -7162,7 +7162,70 @@
           <w:szCs w:val="24"/>
           <w:lang w:val="sr-Cyrl-RS"/>
         </w:rPr>
-        <w:t>а. Ово обезбеђује детекцију и са непотпуном, развученом и ротираном сликом. Али такође, управо из ових разлога је потребна огромна количина података за обучавање. Јер без тога</w:t>
+        <w:t>а. Ово обезбеђује детекцију и са непотпуном, разв</w:t>
+      </w:r>
+      <w:r>
+        <w:rPr>
+          <w:rFonts w:ascii="Helvetica" w:hAnsi="Helvetica"/>
+          <w:sz w:val="24"/>
+          <w:szCs w:val="24"/>
+          <w:lang w:val="sr-Cyrl-RS"/>
+        </w:rPr>
+        <w:t xml:space="preserve">ученом и ротираном сликом. </w:t>
+      </w:r>
+      <w:r>
+        <w:rPr>
+          <w:rFonts w:ascii="Helvetica" w:hAnsi="Helvetica"/>
+          <w:sz w:val="24"/>
+          <w:szCs w:val="24"/>
+          <w:lang w:val="sr-Cyrl-RS"/>
+        </w:rPr>
+        <w:t>Т</w:t>
+      </w:r>
+      <w:r>
+        <w:rPr>
+          <w:rFonts w:ascii="Helvetica" w:hAnsi="Helvetica"/>
+          <w:sz w:val="24"/>
+          <w:szCs w:val="24"/>
+          <w:lang w:val="sr-Cyrl-RS"/>
+        </w:rPr>
+        <w:t>акође</w:t>
+      </w:r>
+      <w:r>
+        <w:rPr>
+          <w:rFonts w:ascii="Helvetica" w:hAnsi="Helvetica"/>
+          <w:sz w:val="24"/>
+          <w:szCs w:val="24"/>
+          <w:lang w:val="sr-Cyrl-RS"/>
+        </w:rPr>
+        <w:t>, управо из ових разлога је потребна огромна к</w:t>
+      </w:r>
+      <w:r>
+        <w:rPr>
+          <w:rFonts w:ascii="Helvetica" w:hAnsi="Helvetica"/>
+          <w:sz w:val="24"/>
+          <w:szCs w:val="24"/>
+          <w:lang w:val="sr-Cyrl-RS"/>
+        </w:rPr>
+        <w:t>оличина података за обучавање, ј</w:t>
+      </w:r>
+      <w:r>
+        <w:rPr>
+          <w:rFonts w:ascii="Helvetica" w:hAnsi="Helvetica"/>
+          <w:sz w:val="24"/>
+          <w:szCs w:val="24"/>
+          <w:lang w:val="sr-Cyrl-RS"/>
+        </w:rPr>
+        <w:t>ер</w:t>
+      </w:r>
+      <w:r>
+        <w:rPr>
+          <w:rFonts w:ascii="Helvetica" w:hAnsi="Helvetica"/>
+          <w:sz w:val="24"/>
+          <w:szCs w:val="24"/>
+          <w:lang w:val="sr-Cyrl-RS"/>
+        </w:rPr>
+        <w:t xml:space="preserve"> без тога</w:t>
       </w:r>
       <w:r>
         <w:rPr>
@@ -8018,27 +8081,7 @@
           <w:szCs w:val="24"/>
           <w:lang w:val="sr-Cyrl-RS"/>
         </w:rPr>
-        <w:t>подржава (</w:t>
-      </w:r>
-      <w:proofErr w:type="spellStart"/>
-      <w:r>
-        <w:rPr>
-          <w:rFonts w:ascii="Helvetica" w:hAnsi="Helvetica"/>
-          <w:sz w:val="24"/>
-          <w:szCs w:val="24"/>
-          <w:lang w:val="sr-Cyrl-RS"/>
-        </w:rPr>
-        <w:t>подржава</w:t>
-      </w:r>
-      <w:proofErr w:type="spellEnd"/>
-      <w:r>
-        <w:rPr>
-          <w:rFonts w:ascii="Helvetica" w:hAnsi="Helvetica"/>
-          <w:sz w:val="24"/>
-          <w:szCs w:val="24"/>
-          <w:lang w:val="sr-Cyrl-RS"/>
-        </w:rPr>
-        <w:t xml:space="preserve"> најпопуларније типове (</w:t>
+        <w:t>подржава (подржава најпопуларније типове (</w:t>
       </w:r>
       <w:r>
         <w:rPr>
@@ -8141,25 +8184,79 @@
           <w:szCs w:val="24"/>
           <w:lang w:val="sr-Cyrl-RS"/>
         </w:rPr>
-        <w:t>ко постоји нешто између цифри (стикери, нацртана линија маркером...) што, ако може да се издвоји ивица, ствара линију због које не може да се провуче чиста вертикална линија између цифри</w:t>
-      </w:r>
-      <w:r>
-        <w:rPr>
-          <w:rFonts w:ascii="Helvetica" w:hAnsi="Helvetica"/>
-          <w:sz w:val="24"/>
-          <w:szCs w:val="24"/>
-          <w:lang w:val="sr-Cyrl-RS"/>
-        </w:rPr>
-        <w:t>. Постоји могућност да</w:t>
-      </w:r>
-      <w:r>
-        <w:rPr>
-          <w:rFonts w:ascii="Helvetica" w:hAnsi="Helvetica"/>
-          <w:sz w:val="24"/>
-          <w:szCs w:val="24"/>
-          <w:lang w:val="sr-Cyrl-RS"/>
-        </w:rPr>
-        <w:t xml:space="preserve"> ће ометати раздвајање цифри и потенцијално </w:t>
+        <w:t xml:space="preserve">ко постоји нешто између </w:t>
+      </w:r>
+      <w:r>
+        <w:rPr>
+          <w:rFonts w:ascii="Helvetica" w:hAnsi="Helvetica"/>
+          <w:sz w:val="24"/>
+          <w:szCs w:val="24"/>
+          <w:lang w:val="sr-Cyrl-RS"/>
+        </w:rPr>
+        <w:t>цифара</w:t>
+      </w:r>
+      <w:r>
+        <w:rPr>
+          <w:rFonts w:ascii="Helvetica" w:hAnsi="Helvetica"/>
+          <w:sz w:val="24"/>
+          <w:szCs w:val="24"/>
+          <w:lang w:val="sr-Cyrl-RS"/>
+        </w:rPr>
+        <w:t>(стикери, нацртана линија маркером...) што, ако може да се издвоји ивица, ствара линију због које не може да се провуче чиста вертикална линија између цифри</w:t>
+      </w:r>
+      <w:r>
+        <w:rPr>
+          <w:rFonts w:ascii="Helvetica" w:hAnsi="Helvetica"/>
+          <w:sz w:val="24"/>
+          <w:szCs w:val="24"/>
+          <w:lang w:val="sr-Cyrl-RS"/>
+        </w:rPr>
+        <w:t>, п</w:t>
+      </w:r>
+      <w:r>
+        <w:rPr>
+          <w:rFonts w:ascii="Helvetica" w:hAnsi="Helvetica"/>
+          <w:sz w:val="24"/>
+          <w:szCs w:val="24"/>
+          <w:lang w:val="sr-Cyrl-RS"/>
+        </w:rPr>
+        <w:t>остоји могућност да</w:t>
+      </w:r>
+      <w:r>
+        <w:rPr>
+          <w:rFonts w:ascii="Helvetica" w:hAnsi="Helvetica"/>
+          <w:sz w:val="24"/>
+          <w:szCs w:val="24"/>
+          <w:lang w:val="sr-Cyrl-RS"/>
+        </w:rPr>
+        <w:t xml:space="preserve"> ће ометати раздвајање </w:t>
+      </w:r>
+      <w:r>
+        <w:rPr>
+          <w:rFonts w:ascii="Helvetica" w:hAnsi="Helvetica"/>
+          <w:sz w:val="24"/>
+          <w:szCs w:val="24"/>
+          <w:lang w:val="sr-Cyrl-RS"/>
+        </w:rPr>
+        <w:t>цифара</w:t>
+      </w:r>
+      <w:r>
+        <w:rPr>
+          <w:rFonts w:ascii="Helvetica" w:hAnsi="Helvetica"/>
+          <w:sz w:val="24"/>
+          <w:szCs w:val="24"/>
+          <w:lang w:val="sr-Cyrl-RS"/>
+        </w:rPr>
+        <w:t xml:space="preserve"> </w:t>
+      </w:r>
+      <w:r>
+        <w:rPr>
+          <w:rFonts w:ascii="Helvetica" w:hAnsi="Helvetica"/>
+          <w:sz w:val="24"/>
+          <w:szCs w:val="24"/>
+          <w:lang w:val="sr-Cyrl-RS"/>
+        </w:rPr>
+        <w:t xml:space="preserve">и потенцијално </w:t>
       </w:r>
       <w:r>
         <w:rPr>
@@ -9392,7 +9489,43 @@
           <w:szCs w:val="24"/>
           <w:lang w:val="sr-Cyrl-RS"/>
         </w:rPr>
-        <w:t xml:space="preserve">Како и обучавање и коришћење неуралне мреже је врло паралелизован процес, овај </w:t>
+        <w:t>Како</w:t>
+      </w:r>
+      <w:r>
+        <w:rPr>
+          <w:rFonts w:ascii="Helvetica" w:hAnsi="Helvetica"/>
+          <w:sz w:val="24"/>
+          <w:szCs w:val="24"/>
+          <w:lang w:val="sr-Cyrl-RS"/>
+        </w:rPr>
+        <w:t xml:space="preserve"> је</w:t>
+      </w:r>
+      <w:r>
+        <w:rPr>
+          <w:rFonts w:ascii="Helvetica" w:hAnsi="Helvetica"/>
+          <w:sz w:val="24"/>
+          <w:szCs w:val="24"/>
+          <w:lang w:val="sr-Cyrl-RS"/>
+        </w:rPr>
+        <w:t xml:space="preserve"> и обучава</w:t>
+      </w:r>
+      <w:r>
+        <w:rPr>
+          <w:rFonts w:ascii="Helvetica" w:hAnsi="Helvetica"/>
+          <w:sz w:val="24"/>
+          <w:szCs w:val="24"/>
+          <w:lang w:val="sr-Cyrl-RS"/>
+        </w:rPr>
+        <w:t>ње и коришћење неуралне мреже</w:t>
+      </w:r>
+      <w:r>
+        <w:rPr>
+          <w:rFonts w:ascii="Helvetica" w:hAnsi="Helvetica"/>
+          <w:sz w:val="24"/>
+          <w:szCs w:val="24"/>
+          <w:lang w:val="sr-Cyrl-RS"/>
+        </w:rPr>
+        <w:t xml:space="preserve"> врло паралелизован процес, овај </w:t>
       </w:r>
       <w:r>
         <w:rPr>
@@ -9567,7 +9700,88 @@
           <w:lang w:val="sr-Cyrl-RS"/>
         </w:rPr>
         <w:tab/>
-        <w:t xml:space="preserve">У овом раду је OpenCV коришћен за трансформацију улазне слике у само њене ивице. Ово је урађено јер нема потребе писати ту функцију поново испочетка а OpenCV је већ тад био гледан у способностима за директну детекцију. Без обучавања OpenCV не може да даје прихватљиве резултате али његове функције за припрему слике за даљу </w:t>
+        <w:t>У овом раду је OpenCV коришћен за трансформацију улазне слике у само њене ивице.</w:t>
+      </w:r>
+      <w:r>
+        <w:rPr>
+          <w:rFonts w:ascii="Helvetica" w:hAnsi="Helvetica"/>
+          <w:sz w:val="24"/>
+          <w:szCs w:val="24"/>
+          <w:lang w:val="sr-Cyrl-RS"/>
+        </w:rPr>
+        <w:t xml:space="preserve"> Ово је урађено </w:t>
+      </w:r>
+      <w:r>
+        <w:rPr>
+          <w:rFonts w:ascii="Helvetica" w:hAnsi="Helvetica"/>
+          <w:sz w:val="24"/>
+          <w:szCs w:val="24"/>
+          <w:lang w:val="sr-Cyrl-RS"/>
+        </w:rPr>
+        <w:t xml:space="preserve">у </w:t>
+      </w:r>
+      <w:r>
+        <w:rPr>
+          <w:rFonts w:ascii="Helvetica" w:hAnsi="Helvetica"/>
+          <w:sz w:val="24"/>
+          <w:szCs w:val="24"/>
+          <w:lang w:val="sr-Cyrl-RS"/>
+        </w:rPr>
+        <w:t>OpenCV framework</w:t>
+      </w:r>
+      <w:r>
+        <w:rPr>
+          <w:rFonts w:ascii="Helvetica" w:hAnsi="Helvetica"/>
+          <w:sz w:val="24"/>
+          <w:szCs w:val="24"/>
+          <w:lang w:val="sr-Cyrl-RS"/>
+        </w:rPr>
+        <w:t xml:space="preserve">-у јер он већ има оптимизоване методе за то. Погледане су и </w:t>
+      </w:r>
+      <w:r>
+        <w:rPr>
+          <w:rFonts w:ascii="Helvetica" w:hAnsi="Helvetica"/>
+          <w:sz w:val="24"/>
+          <w:szCs w:val="24"/>
+          <w:lang w:val="sr-Cyrl-RS"/>
+        </w:rPr>
+        <w:t>OpenCV</w:t>
+      </w:r>
+      <w:r>
+        <w:rPr>
+          <w:rFonts w:ascii="Helvetica" w:hAnsi="Helvetica"/>
+          <w:sz w:val="24"/>
+          <w:szCs w:val="24"/>
+          <w:lang w:val="sr-Cyrl-RS"/>
+        </w:rPr>
+        <w:t>-ове методе за директну детекцију, али б</w:t>
+      </w:r>
+      <w:r>
+        <w:rPr>
+          <w:rFonts w:ascii="Helvetica" w:hAnsi="Helvetica"/>
+          <w:sz w:val="24"/>
+          <w:szCs w:val="24"/>
+          <w:lang w:val="sr-Cyrl-RS"/>
+        </w:rPr>
+        <w:t>ез обучавања OpenCV не даје прихватљиве резултате</w:t>
+      </w:r>
+      <w:r>
+        <w:rPr>
+          <w:rFonts w:ascii="Helvetica" w:hAnsi="Helvetica"/>
+          <w:sz w:val="24"/>
+          <w:szCs w:val="24"/>
+          <w:lang w:val="sr-Cyrl-RS"/>
+        </w:rPr>
+        <w:t>. Због тога су коришћене само</w:t>
+      </w:r>
+      <w:r>
+        <w:rPr>
+          <w:rFonts w:ascii="Helvetica" w:hAnsi="Helvetica"/>
+          <w:sz w:val="24"/>
+          <w:szCs w:val="24"/>
+          <w:lang w:val="sr-Cyrl-RS"/>
+        </w:rPr>
+        <w:t xml:space="preserve"> његове функције за припрему слике за даљу </w:t>
       </w:r>
       <w:r>
         <w:rPr>
@@ -9585,7 +9799,7 @@
           <w:szCs w:val="24"/>
           <w:lang w:val="sr-Cyrl-RS"/>
         </w:rPr>
-        <w:t xml:space="preserve"> су савршене.</w:t>
+        <w:t>.</w:t>
       </w:r>
     </w:p>
     <w:p>
@@ -9881,7 +10095,25 @@
           <w:szCs w:val="24"/>
           <w:lang w:val="sr-Cyrl-RS"/>
         </w:rPr>
-        <w:t>променљиву OpenCV-а. Ова променљива је у суштини матрица са 3 елемента. Тј. свако поље матрице има 3 елемента. Један за сваку боју (плава</w:t>
+        <w:t>променљиву OpenCV-а. Ова променљива</w:t>
+      </w:r>
+      <w:r>
+        <w:rPr>
+          <w:rFonts w:ascii="Helvetica" w:hAnsi="Helvetica"/>
+          <w:sz w:val="24"/>
+          <w:szCs w:val="24"/>
+          <w:lang w:val="sr-Cyrl-RS"/>
+        </w:rPr>
+        <w:t xml:space="preserve"> представља матрицу са 3 елемента где сваки елемент представља једну боју</w:t>
+      </w:r>
+      <w:r>
+        <w:rPr>
+          <w:rFonts w:ascii="Helvetica" w:hAnsi="Helvetica"/>
+          <w:sz w:val="24"/>
+          <w:szCs w:val="24"/>
+          <w:lang w:val="sr-Cyrl-RS"/>
+        </w:rPr>
+        <w:t>(плава</w:t>
       </w:r>
       <w:r>
         <w:rPr>
@@ -9899,7 +10131,16 @@
           <w:szCs w:val="24"/>
           <w:lang w:val="sr-Cyrl-RS"/>
         </w:rPr>
-        <w:t>, црвена тим редоследом</w:t>
+        <w:t xml:space="preserve"> и</w:t>
+      </w:r>
+      <w:r>
+        <w:rPr>
+          <w:rFonts w:ascii="Helvetica" w:hAnsi="Helvetica"/>
+          <w:sz w:val="24"/>
+          <w:szCs w:val="24"/>
+          <w:lang w:val="sr-Cyrl-RS"/>
+        </w:rPr>
+        <w:t xml:space="preserve"> црвена тим редоследом</w:t>
       </w:r>
       <w:r>
         <w:rPr>
@@ -11684,20 +11925,28 @@
       </w:r>
       <w:r>
         <w:rPr>
-          <w:rFonts w:ascii="Helvetica" w:hAnsi="Helvetica"/>
-          <w:sz w:val="24"/>
-          <w:szCs w:val="24"/>
-        </w:rPr>
-        <w:t>blur.</w:t>
-      </w:r>
-      <w:r>
-        <w:rPr>
-          <w:rFonts w:ascii="Helvetica" w:hAnsi="Helvetica"/>
-          <w:sz w:val="24"/>
-          <w:szCs w:val="24"/>
-          <w:lang w:val="sr-Cyrl-RS"/>
-        </w:rPr>
-        <w:t xml:space="preserve"> Он се користи да би избацили мале оштре линије које нас тренутно не занимају (нпр. лишће окружујућег дрвета, мање флекице на самом знаку...). Ово ће оставити сам</w:t>
+          <w:rFonts w:ascii="Helvetica" w:hAnsi="Helvetica" w:cs="Courier New"/>
+          <w:sz w:val="24"/>
+          <w:szCs w:val="24"/>
+        </w:rPr>
+        <w:t>blur</w:t>
+      </w:r>
+      <w:r>
+        <w:rPr>
+          <w:rFonts w:ascii="Helvetica" w:hAnsi="Helvetica"/>
+          <w:sz w:val="24"/>
+          <w:szCs w:val="24"/>
+        </w:rPr>
+        <w:t>.</w:t>
+      </w:r>
+      <w:r>
+        <w:rPr>
+          <w:rFonts w:ascii="Helvetica" w:hAnsi="Helvetica"/>
+          <w:sz w:val="24"/>
+          <w:szCs w:val="24"/>
+          <w:lang w:val="sr-Cyrl-RS"/>
+        </w:rPr>
+        <w:t xml:space="preserve"> Он се користи да би избацили мале оштре линије које тренутно не занимају (нпр. лишће окружујућег дрвета, мање флекице на самом знаку...). Ово ће оставити сам</w:t>
       </w:r>
       <w:r>
         <w:rPr>
@@ -11724,13 +11973,13 @@
           <w:szCs w:val="24"/>
           <w:lang w:val="sr-Cyrl-RS"/>
         </w:rPr>
-        <w:t xml:space="preserve">Овде је коришћена обична функција </w:t>
-      </w:r>
-      <w:r>
-        <w:rPr>
-          <w:rFonts w:ascii="Helvetica" w:hAnsi="Helvetica"/>
-          <w:sz w:val="24"/>
-          <w:szCs w:val="24"/>
+        <w:t xml:space="preserve">Овде је коришћена </w:t>
+      </w:r>
+      <w:r>
+        <w:rPr>
+          <w:rFonts w:ascii="Courier New" w:hAnsi="Courier New" w:cs="Courier New"/>
+          <w:sz w:val="20"/>
+          <w:szCs w:val="20"/>
         </w:rPr>
         <w:t>blur</w:t>
       </w:r>
@@ -11741,7 +11990,25 @@
           <w:szCs w:val="24"/>
           <w:lang w:val="sr-Cyrl-RS"/>
         </w:rPr>
-        <w:t xml:space="preserve"> која у ствари ради </w:t>
+        <w:t xml:space="preserve"> </w:t>
+      </w:r>
+      <w:r>
+        <w:rPr>
+          <w:rFonts w:ascii="Helvetica" w:hAnsi="Helvetica"/>
+          <w:sz w:val="24"/>
+          <w:szCs w:val="24"/>
+          <w:lang w:val="sr-Cyrl-RS"/>
+        </w:rPr>
+        <w:t xml:space="preserve">функција </w:t>
+      </w:r>
+      <w:r>
+        <w:rPr>
+          <w:rFonts w:ascii="Helvetica" w:hAnsi="Helvetica"/>
+          <w:sz w:val="24"/>
+          <w:szCs w:val="24"/>
+          <w:lang w:val="sr-Cyrl-RS"/>
+        </w:rPr>
+        <w:t xml:space="preserve">која ради </w:t>
       </w:r>
       <w:r>
         <w:rPr>
@@ -11756,9 +12023,18 @@
           <w:rFonts w:ascii="Helvetica" w:hAnsi="Helvetica"/>
           <w:sz w:val="24"/>
           <w:szCs w:val="24"/>
+          <w:lang w:val="sr-Cyrl-RS"/>
+        </w:rPr>
+        <w:t>познати и као</w:t>
+      </w:r>
+      <w:r>
+        <w:rPr>
+          <w:rFonts w:ascii="Helvetica" w:hAnsi="Helvetica"/>
+          <w:sz w:val="24"/>
+          <w:szCs w:val="24"/>
           <w:lang w:val="hr-HR"/>
         </w:rPr>
-        <w:t xml:space="preserve">илити </w:t>
+        <w:t xml:space="preserve"> </w:t>
       </w:r>
       <w:r>
         <w:rPr>
@@ -12207,7 +12483,25 @@
           <w:szCs w:val="24"/>
           <w:lang w:val="sr-Cyrl-RS"/>
         </w:rPr>
-        <w:t>Мали проценат грешки: значи да добро детектује само постојеће ивице</w:t>
+        <w:t>Мали проценат греш</w:t>
+      </w:r>
+      <w:r>
+        <w:rPr>
+          <w:rFonts w:ascii="Helvetica" w:hAnsi="Helvetica"/>
+          <w:sz w:val="24"/>
+          <w:szCs w:val="24"/>
+          <w:lang w:val="sr-Cyrl-RS"/>
+        </w:rPr>
+        <w:t>ака</w:t>
+      </w:r>
+      <w:r>
+        <w:rPr>
+          <w:rFonts w:ascii="Helvetica" w:hAnsi="Helvetica"/>
+          <w:sz w:val="24"/>
+          <w:szCs w:val="24"/>
+          <w:lang w:val="sr-Cyrl-RS"/>
+        </w:rPr>
+        <w:t>: значи да добро детектује само постојеће ивице</w:t>
       </w:r>
     </w:p>
     <w:p>
@@ -14571,7 +14865,25 @@
           <w:szCs w:val="24"/>
           <w:lang w:val="sr-Cyrl-RS"/>
         </w:rPr>
-        <w:t xml:space="preserve">се нађе горња и доња граница самих цифри у центру слике. То ради функција </w:t>
+        <w:t xml:space="preserve">се нађе горња и доња граница самих </w:t>
+      </w:r>
+      <w:r>
+        <w:rPr>
+          <w:rFonts w:ascii="Helvetica" w:hAnsi="Helvetica"/>
+          <w:sz w:val="24"/>
+          <w:szCs w:val="24"/>
+          <w:lang w:val="sr-Cyrl-RS"/>
+        </w:rPr>
+        <w:t xml:space="preserve">цифара </w:t>
+      </w:r>
+      <w:r>
+        <w:rPr>
+          <w:rFonts w:ascii="Helvetica" w:hAnsi="Helvetica"/>
+          <w:sz w:val="24"/>
+          <w:szCs w:val="24"/>
+          <w:lang w:val="sr-Cyrl-RS"/>
+        </w:rPr>
+        <w:t xml:space="preserve">у центру слике. То ради функција </w:t>
       </w:r>
       <w:r>
         <w:t xml:space="preserve">void </w:t>
@@ -15268,7 +15580,6 @@
                 <w:sz w:val="24"/>
                 <w:szCs w:val="24"/>
               </w:rPr>
-              <w:lastRenderedPageBreak/>
               <w:drawing>
                 <wp:inline distT="0" distB="0" distL="0" distR="0" wp14:anchorId="2BA779E6" wp14:editId="52FC3AEE">
                   <wp:extent cx="1422000" cy="1422000"/>
@@ -15668,7 +15979,27 @@
           <w:szCs w:val="24"/>
           <w:lang w:val="sr-Cyrl-RS"/>
         </w:rPr>
-        <w:t>празна линија између цифри мало померена лево). Пошто иде по процентима а наша ширина је 300 значи да проверава сваку трећу колону. Ов</w:t>
+        <w:t xml:space="preserve">празна линија између </w:t>
+      </w:r>
+      <w:r>
+        <w:rPr>
+          <w:rStyle w:val="HTMLCode"/>
+          <w:rFonts w:ascii="Helvetica" w:hAnsi="Helvetica"/>
+          <w:sz w:val="24"/>
+          <w:szCs w:val="24"/>
+          <w:lang w:val="sr-Cyrl-RS"/>
+        </w:rPr>
+        <w:t xml:space="preserve">цифара </w:t>
+      </w:r>
+      <w:r>
+        <w:rPr>
+          <w:rStyle w:val="HTMLCode"/>
+          <w:rFonts w:ascii="Helvetica" w:hAnsi="Helvetica"/>
+          <w:sz w:val="24"/>
+          <w:szCs w:val="24"/>
+          <w:lang w:val="sr-Cyrl-RS"/>
+        </w:rPr>
+        <w:t>мало померена лево). Пошто иде по процентима а наша ширина је 300 значи да проверава сваку трећу колону. Ов</w:t>
       </w:r>
       <w:r>
         <w:rPr>
@@ -16438,6 +16769,98 @@
       <w:pPr>
         <w:rPr>
           <w:rStyle w:val="HTMLCode"/>
+          <w:rFonts w:ascii="Helvetica" w:hAnsi="Helvetica"/>
+          <w:sz w:val="24"/>
+          <w:szCs w:val="24"/>
+          <w:lang w:val="sr-Cyrl-RS"/>
+        </w:rPr>
+      </w:pPr>
+      <w:r>
+        <w:rPr>
+          <w:rFonts w:ascii="Helvetica" w:hAnsi="Helvetica"/>
+          <w:color w:val="000000" w:themeColor="text1"/>
+          <w:sz w:val="24"/>
+          <w:szCs w:val="24"/>
+          <w:lang w:val="sr-Cyrl-RS"/>
+        </w:rPr>
+        <w:tab/>
+      </w:r>
+      <w:r>
+        <w:rPr>
+          <w:rFonts w:ascii="Helvetica" w:hAnsi="Helvetica"/>
+          <w:color w:val="000000" w:themeColor="text1"/>
+          <w:sz w:val="24"/>
+          <w:szCs w:val="24"/>
+          <w:lang w:val="sr-Cyrl-RS"/>
+        </w:rPr>
+        <w:t xml:space="preserve">Овде се за сваку колону позива функција </w:t>
+      </w:r>
+      <w:r>
+        <w:rPr>
+          <w:rStyle w:val="HTMLCode"/>
+        </w:rPr>
+        <w:t>std::v</w:t>
+      </w:r>
+      <w:r>
+        <w:rPr>
+          <w:rStyle w:val="HTMLCode"/>
+        </w:rPr>
+        <w:t>ector&lt;int&gt; verticalScan(</w:t>
+      </w:r>
+      <w:r>
+        <w:rPr>
+          <w:rStyle w:val="HTMLCode"/>
+        </w:rPr>
+        <w:t>cv::</w:t>
+      </w:r>
+      <w:r>
+        <w:rPr>
+          <w:rStyle w:val="HTMLCode"/>
+        </w:rPr>
+        <w:t>Mat in, float ratio)</w:t>
+      </w:r>
+      <w:r>
+        <w:rPr>
+          <w:rStyle w:val="HTMLCode"/>
+          <w:rFonts w:ascii="Helvetica" w:hAnsi="Helvetica"/>
+        </w:rPr>
+        <w:t xml:space="preserve"> </w:t>
+      </w:r>
+      <w:r>
+        <w:rPr>
+          <w:rStyle w:val="HTMLCode"/>
+          <w:rFonts w:ascii="Helvetica" w:hAnsi="Helvetica"/>
+          <w:sz w:val="24"/>
+          <w:szCs w:val="24"/>
+          <w:lang w:val="sr-Cyrl-RS"/>
+        </w:rPr>
+        <w:t>која враћа низ тач</w:t>
+      </w:r>
+      <w:r>
+        <w:rPr>
+          <w:rStyle w:val="HTMLCode"/>
+          <w:rFonts w:ascii="Helvetica" w:hAnsi="Helvetica"/>
+          <w:sz w:val="24"/>
+          <w:szCs w:val="24"/>
+          <w:lang w:val="sr-Cyrl-RS"/>
+        </w:rPr>
+        <w:t>ака</w:t>
+      </w:r>
+      <w:r>
+        <w:rPr>
+          <w:rStyle w:val="HTMLCode"/>
+          <w:rFonts w:ascii="Helvetica" w:hAnsi="Helvetica"/>
+          <w:sz w:val="24"/>
+          <w:szCs w:val="24"/>
+          <w:lang w:val="sr-Cyrl-RS"/>
+        </w:rPr>
+        <w:t xml:space="preserve"> у датој колони. </w:t>
+      </w:r>
+    </w:p>
+    <w:p>
+      <w:pPr>
+        <w:rPr>
+          <w:rStyle w:val="HTMLCode"/>
           <w:rFonts w:asciiTheme="minorHAnsi" w:hAnsiTheme="minorHAnsi" w:cs="Times New Roman"/>
           <w:sz w:val="24"/>
           <w:szCs w:val="24"/>
@@ -16446,106 +16869,33 @@
       </w:pPr>
       <w:r>
         <w:rPr>
-          <w:rFonts w:ascii="Helvetica" w:hAnsi="Helvetica"/>
-          <w:color w:val="000000" w:themeColor="text1"/>
-          <w:sz w:val="24"/>
-          <w:szCs w:val="24"/>
-          <w:lang w:val="sr-Cyrl-RS"/>
-        </w:rPr>
-        <w:tab/>
-      </w:r>
-      <w:r>
-        <w:rPr>
-          <w:rFonts w:ascii="Helvetica" w:hAnsi="Helvetica"/>
-          <w:color w:val="000000" w:themeColor="text1"/>
-          <w:sz w:val="24"/>
-          <w:szCs w:val="24"/>
-          <w:lang w:val="sr-Cyrl-RS"/>
-        </w:rPr>
-        <w:t xml:space="preserve">Овде се за сваку колону позива функција </w:t>
-      </w:r>
-      <w:r>
-        <w:rPr>
-          <w:rStyle w:val="HTMLCode"/>
-        </w:rPr>
-        <w:t>std::v</w:t>
-      </w:r>
-      <w:r>
-        <w:rPr>
-          <w:rStyle w:val="HTMLCode"/>
-        </w:rPr>
-        <w:t>ector&lt;int&gt; verticalScan(</w:t>
-      </w:r>
-      <w:r>
-        <w:rPr>
-          <w:rStyle w:val="HTMLCode"/>
-        </w:rPr>
-        <w:t>cv::</w:t>
-      </w:r>
-      <w:r>
-        <w:rPr>
-          <w:rStyle w:val="HTMLCode"/>
-        </w:rPr>
-        <w:t>Mat in, float ratio)</w:t>
-      </w:r>
-      <w:r>
-        <w:rPr>
-          <w:rStyle w:val="HTMLCode"/>
-          <w:rFonts w:ascii="Helvetica" w:hAnsi="Helvetica"/>
-        </w:rPr>
-        <w:t xml:space="preserve"> </w:t>
-      </w:r>
-      <w:r>
-        <w:rPr>
-          <w:rStyle w:val="HTMLCode"/>
-          <w:rFonts w:ascii="Helvetica" w:hAnsi="Helvetica"/>
-          <w:sz w:val="24"/>
-          <w:szCs w:val="24"/>
-          <w:lang w:val="sr-Cyrl-RS"/>
-        </w:rPr>
-        <w:t xml:space="preserve">која враћа низ тачки у датој колони. Она функционише исто као и </w:t>
-      </w:r>
-      <w:r>
-        <w:rPr>
-          <w:rStyle w:val="HTMLCode"/>
-        </w:rPr>
-        <w:t>std::v</w:t>
-      </w:r>
-      <w:r>
-        <w:rPr>
-          <w:rStyle w:val="HTMLCode"/>
-        </w:rPr>
-        <w:t>ector&lt;int&gt; horizontalScan(</w:t>
-      </w:r>
-      <w:r>
-        <w:rPr>
-          <w:rStyle w:val="HTMLCode"/>
-        </w:rPr>
-        <w:t>cv::</w:t>
-      </w:r>
-      <w:r>
-        <w:rPr>
-          <w:rStyle w:val="HTMLCode"/>
-        </w:rPr>
-        <w:t>Mat in, float ratio)</w:t>
-      </w:r>
-      <w:r>
-        <w:rPr>
-          <w:rStyle w:val="HTMLCode"/>
-          <w:rFonts w:ascii="Helvetica" w:hAnsi="Helvetica"/>
-          <w:lang w:val="sr-Cyrl-RS"/>
-        </w:rPr>
-        <w:t xml:space="preserve"> </w:t>
-      </w:r>
-      <w:r>
-        <w:rPr>
-          <w:rStyle w:val="HTMLCode"/>
-          <w:rFonts w:ascii="Helvetica" w:hAnsi="Helvetica"/>
-          <w:sz w:val="24"/>
-          <w:szCs w:val="24"/>
-          <w:lang w:val="sr-Cyrl-RS"/>
-        </w:rPr>
-        <w:t xml:space="preserve">само што, очигледно, гледа вертикалне линије на одговарајућем делу слике уместо хоризонталне. </w:t>
+          <w:rStyle w:val="HTMLCode"/>
+          <w:rFonts w:ascii="Helvetica" w:hAnsi="Helvetica"/>
+          <w:sz w:val="24"/>
+          <w:szCs w:val="24"/>
+          <w:lang w:val="sr-Cyrl-RS"/>
+        </w:rPr>
+        <w:t>То ради тако што</w:t>
+      </w:r>
+      <w:r>
+        <w:rPr>
+          <w:rStyle w:val="HTMLCode"/>
+          <w:rFonts w:ascii="Helvetica" w:hAnsi="Helvetica"/>
+          <w:sz w:val="24"/>
+          <w:szCs w:val="24"/>
+          <w:lang w:val="sr-Cyrl-RS"/>
+        </w:rPr>
+        <w:t xml:space="preserve"> прође сваки пиксел у датој колони и ако је активан скоро увек га убацује у низ нађених пиксела који касније врати. Једино када је пиксел активан а не убацује се у низ је кад је део линије. У овом случају, линија је дефинисана</w:t>
+      </w:r>
+      <w:r>
+        <w:rPr>
+          <w:rStyle w:val="HTMLCode"/>
+          <w:rFonts w:ascii="Helvetica" w:hAnsi="Helvetica"/>
+          <w:sz w:val="24"/>
+          <w:szCs w:val="24"/>
+          <w:lang w:val="sr-Cyrl-RS"/>
+        </w:rPr>
+        <w:t xml:space="preserve"> као 3 узастопна активна пиксела. У случају линије у низ се убацују само први и последњи пиксел.</w:t>
       </w:r>
     </w:p>
     <w:p>
@@ -16818,7 +17168,18 @@
           <w:lang w:val="sr-Cyrl-RS"/>
         </w:rPr>
         <w:tab/>
-        <w:t>Та провера је да ли је број те нађене празне колоне мањи или већи од референтне вредности. Референтна вредност је постављена на почетку функције и односи се на то да ли се тражи раздвајање између прве и друге или друге и треће цифре. Та одлука се прави гледањем да ли су границе за скенирање веће или мање од половине ширине слике. Ако се и тај корак прође ажурира се вредност за враћање. Ако се не нађе ни једна празна колона функција враћа -1 као знак да није нашла одговарајућу линију.</w:t>
+        <w:t xml:space="preserve">Та провера је да ли је број те нађене празне колоне мањи или већи од референтне вредности. Референтна вредност је постављена на почетку функције и односи се на то да ли се тражи раздвајање између прве и друге или друге и треће цифре. Та одлука се прави гледањем да ли су границе за скенирање веће или мање од половине ширине слике. Ако се и тај корак </w:t>
+      </w:r>
+      <w:r>
+        <w:rPr>
+          <w:rStyle w:val="HTMLCode"/>
+          <w:rFonts w:ascii="Helvetica" w:hAnsi="Helvetica"/>
+          <w:sz w:val="24"/>
+          <w:szCs w:val="24"/>
+          <w:lang w:val="sr-Cyrl-RS"/>
+        </w:rPr>
+        <w:lastRenderedPageBreak/>
+        <w:t>прође ажурира се вредност за враћање. Ако се не нађе ни једна празна колона функција враћа -1 као знак да није нашла одговарајућу линију.</w:t>
       </w:r>
     </w:p>
     <w:p>
@@ -17140,182 +17501,6 @@
         <w:rPr>
           <w:rStyle w:val="HTMLCode"/>
           <w:rFonts w:ascii="Helvetica" w:hAnsi="Helvetica"/>
-          <w:sz w:val="24"/>
-          <w:szCs w:val="24"/>
-          <w:lang w:val="sr-Cyrl-RS"/>
-        </w:rPr>
-      </w:pPr>
-    </w:p>
-    <w:p>
-      <w:pPr>
-        <w:pStyle w:val="HTMLPreformatted"/>
-        <w:rPr>
-          <w:rStyle w:val="HTMLCode"/>
-          <w:rFonts w:ascii="Helvetica" w:hAnsi="Helvetica"/>
-          <w:color w:val="000000" w:themeColor="text1"/>
-          <w:sz w:val="24"/>
-          <w:szCs w:val="24"/>
-          <w:lang w:val="sr-Cyrl-RS"/>
-        </w:rPr>
-      </w:pPr>
-      <w:r>
-        <w:rPr>
-          <w:rStyle w:val="HTMLCode"/>
-          <w:rFonts w:ascii="Helvetica" w:hAnsi="Helvetica"/>
-          <w:sz w:val="24"/>
-          <w:szCs w:val="24"/>
-          <w:lang w:val="sr-Cyrl-RS"/>
-        </w:rPr>
-        <w:tab/>
-      </w:r>
-      <w:r>
-        <w:rPr>
-          <w:rStyle w:val="HTMLCode"/>
-          <w:rFonts w:ascii="Helvetica" w:hAnsi="Helvetica"/>
-          <w:color w:val="000000" w:themeColor="text1"/>
-          <w:sz w:val="24"/>
-          <w:szCs w:val="24"/>
-          <w:lang w:val="sr-Cyrl-RS"/>
-        </w:rPr>
-        <w:t>Ако је детектована грешка при раздвајању цифри, она се прослеђује</w:t>
-      </w:r>
-      <w:r>
-        <w:rPr>
-          <w:rStyle w:val="HTMLCode"/>
-          <w:rFonts w:ascii="Helvetica" w:hAnsi="Helvetica"/>
-          <w:color w:val="000000" w:themeColor="text1"/>
-          <w:sz w:val="24"/>
-          <w:szCs w:val="24"/>
-          <w:lang w:val="sr-Cyrl-RS"/>
-        </w:rPr>
-        <w:t xml:space="preserve"> назад у главну функцију </w:t>
-      </w:r>
-      <w:r>
-        <w:rPr>
-          <w:rStyle w:val="HTMLCode"/>
-        </w:rPr>
-        <w:t xml:space="preserve">int </w:t>
-      </w:r>
-      <w:proofErr w:type="spellStart"/>
-      <w:r>
-        <w:rPr>
-          <w:rStyle w:val="HTMLCode"/>
-        </w:rPr>
-        <w:t>getDigits</w:t>
-      </w:r>
-      <w:proofErr w:type="spellEnd"/>
-      <w:r>
-        <w:rPr>
-          <w:rStyle w:val="HTMLCode"/>
-        </w:rPr>
-        <w:t>(</w:t>
-      </w:r>
-      <w:r>
-        <w:rPr>
-          <w:rStyle w:val="HTMLCode"/>
-        </w:rPr>
-        <w:t>cv::</w:t>
-      </w:r>
-      <w:r>
-        <w:rPr>
-          <w:rStyle w:val="HTMLCode"/>
-        </w:rPr>
-        <w:t>Mat</w:t>
-      </w:r>
-      <w:r>
-        <w:rPr>
-          <w:rStyle w:val="HTMLCode"/>
-        </w:rPr>
-        <w:t>*</w:t>
-      </w:r>
-      <w:r>
-        <w:rPr>
-          <w:rStyle w:val="HTMLCode"/>
-        </w:rPr>
-        <w:t xml:space="preserve"> </w:t>
-      </w:r>
-      <w:proofErr w:type="spellStart"/>
-      <w:r>
-        <w:rPr>
-          <w:rStyle w:val="HTMLCode"/>
-        </w:rPr>
-        <w:t>srcImage</w:t>
-      </w:r>
-      <w:proofErr w:type="spellEnd"/>
-      <w:r>
-        <w:rPr>
-          <w:rStyle w:val="HTMLCode"/>
-        </w:rPr>
-        <w:t xml:space="preserve">, </w:t>
-      </w:r>
-      <w:r>
-        <w:rPr>
-          <w:rStyle w:val="HTMLCode"/>
-        </w:rPr>
-        <w:t>cv::</w:t>
-      </w:r>
-      <w:r>
-        <w:rPr>
-          <w:rStyle w:val="HTMLCode"/>
-        </w:rPr>
-        <w:t xml:space="preserve">Mat* digit1, </w:t>
-      </w:r>
-      <w:r>
-        <w:rPr>
-          <w:rStyle w:val="HTMLCode"/>
-        </w:rPr>
-        <w:t>cv::</w:t>
-      </w:r>
-      <w:r>
-        <w:rPr>
-          <w:rStyle w:val="HTMLCode"/>
-        </w:rPr>
-        <w:t xml:space="preserve">Mat* digit2, </w:t>
-      </w:r>
-      <w:r>
-        <w:rPr>
-          <w:rStyle w:val="HTMLCode"/>
-        </w:rPr>
-        <w:t>cv::</w:t>
-      </w:r>
-      <w:r>
-        <w:rPr>
-          <w:rStyle w:val="HTMLCode"/>
-        </w:rPr>
-        <w:t>Mat* digit3</w:t>
-      </w:r>
-      <w:r>
-        <w:rPr>
-          <w:rStyle w:val="HTMLCode"/>
-        </w:rPr>
-        <w:t>)</w:t>
-      </w:r>
-      <w:r>
-        <w:rPr>
-          <w:rStyle w:val="HTMLCode"/>
-          <w:rFonts w:ascii="Helvetica" w:hAnsi="Helvetica"/>
-          <w:sz w:val="24"/>
-          <w:szCs w:val="24"/>
-        </w:rPr>
-        <w:t xml:space="preserve"> </w:t>
-      </w:r>
-      <w:r>
-        <w:rPr>
-          <w:rStyle w:val="HTMLCode"/>
-          <w:rFonts w:ascii="Helvetica" w:hAnsi="Helvetica"/>
-          <w:sz w:val="24"/>
-          <w:szCs w:val="24"/>
-          <w:lang w:val="sr-Cyrl-RS"/>
-        </w:rPr>
-        <w:t>која прелази на обраду следеће слике или ако их нема завршава програм-</w:t>
-      </w:r>
-    </w:p>
-    <w:p>
-      <w:pPr>
-        <w:pStyle w:val="HTMLPreformatted"/>
-        <w:rPr>
-          <w:rStyle w:val="HTMLCode"/>
-          <w:rFonts w:ascii="Helvetica" w:hAnsi="Helvetica"/>
           <w:color w:val="000000" w:themeColor="text1"/>
           <w:sz w:val="24"/>
           <w:szCs w:val="24"/>
@@ -17448,6 +17633,13 @@
     </w:p>
     <w:p>
       <w:pPr>
+        <w:rPr>
+          <w:lang w:val="sr-Cyrl-RS"/>
+        </w:rPr>
+      </w:pPr>
+    </w:p>
+    <w:p>
+      <w:pPr>
         <w:pStyle w:val="HTMLPreformatted"/>
         <w:rPr>
           <w:rStyle w:val="HTMLCode"/>
@@ -17457,6 +17649,18 @@
           <w:lang w:val="sr-Cyrl-RS"/>
         </w:rPr>
       </w:pPr>
+    </w:p>
+    <w:p>
+      <w:pPr>
+        <w:pStyle w:val="HTMLPreformatted"/>
+        <w:rPr>
+          <w:rFonts w:ascii="Helvetica" w:hAnsi="Helvetica"/>
+          <w:color w:val="000000" w:themeColor="text1"/>
+          <w:sz w:val="24"/>
+          <w:szCs w:val="24"/>
+          <w:lang w:val="sr-Cyrl-RS"/>
+        </w:rPr>
+      </w:pPr>
       <w:r>
         <w:rPr>
           <w:rStyle w:val="HTMLCode"/>
@@ -17466,6 +17670,130 @@
           <w:lang w:val="sr-Cyrl-RS"/>
         </w:rPr>
         <w:lastRenderedPageBreak/>
+        <w:tab/>
+      </w:r>
+      <w:r>
+        <w:rPr>
+          <w:rStyle w:val="HTMLCode"/>
+          <w:rFonts w:ascii="Helvetica" w:hAnsi="Helvetica"/>
+          <w:color w:val="000000" w:themeColor="text1"/>
+          <w:sz w:val="24"/>
+          <w:szCs w:val="24"/>
+          <w:lang w:val="sr-Cyrl-RS"/>
+        </w:rPr>
+        <w:t xml:space="preserve">Ако је детектована грешка при раздвајању цифри, она се прослеђује назад у главну функцију </w:t>
+      </w:r>
+      <w:proofErr w:type="spellStart"/>
+      <w:r>
+        <w:rPr>
+          <w:rStyle w:val="HTMLCode"/>
+        </w:rPr>
+        <w:t>wordDigitStatuses</w:t>
+      </w:r>
+      <w:proofErr w:type="spellEnd"/>
+      <w:r>
+        <w:rPr>
+          <w:rStyle w:val="HTMLCode"/>
+        </w:rPr>
+        <w:t xml:space="preserve"> </w:t>
+      </w:r>
+      <w:proofErr w:type="spellStart"/>
+      <w:r>
+        <w:rPr>
+          <w:rStyle w:val="HTMLCode"/>
+        </w:rPr>
+        <w:t>getDigits</w:t>
+      </w:r>
+      <w:proofErr w:type="spellEnd"/>
+      <w:r>
+        <w:rPr>
+          <w:rStyle w:val="HTMLCode"/>
+        </w:rPr>
+        <w:t>(</w:t>
+      </w:r>
+      <w:r>
+        <w:rPr>
+          <w:rStyle w:val="HTMLCode"/>
+        </w:rPr>
+        <w:t>cv::</w:t>
+      </w:r>
+      <w:r>
+        <w:rPr>
+          <w:rStyle w:val="HTMLCode"/>
+        </w:rPr>
+        <w:t>Mat</w:t>
+      </w:r>
+      <w:r>
+        <w:rPr>
+          <w:rStyle w:val="HTMLCode"/>
+        </w:rPr>
+        <w:t>*</w:t>
+      </w:r>
+      <w:r>
+        <w:rPr>
+          <w:rStyle w:val="HTMLCode"/>
+        </w:rPr>
+        <w:t xml:space="preserve"> </w:t>
+      </w:r>
+      <w:proofErr w:type="spellStart"/>
+      <w:r>
+        <w:rPr>
+          <w:rStyle w:val="HTMLCode"/>
+        </w:rPr>
+        <w:t>srcImage</w:t>
+      </w:r>
+      <w:proofErr w:type="spellEnd"/>
+      <w:r>
+        <w:rPr>
+          <w:rStyle w:val="HTMLCode"/>
+        </w:rPr>
+        <w:t>, cv::Mat* digit1, cv::Mat* digit2, cv::Mat* digit3</w:t>
+      </w:r>
+      <w:r>
+        <w:rPr>
+          <w:rStyle w:val="HTMLCode"/>
+        </w:rPr>
+        <w:t>)</w:t>
+      </w:r>
+      <w:r>
+        <w:rPr>
+          <w:rStyle w:val="HTMLCode"/>
+          <w:rFonts w:ascii="Helvetica" w:hAnsi="Helvetica"/>
+          <w:sz w:val="24"/>
+          <w:szCs w:val="24"/>
+        </w:rPr>
+        <w:t xml:space="preserve"> </w:t>
+      </w:r>
+      <w:r>
+        <w:rPr>
+          <w:rStyle w:val="HTMLCode"/>
+          <w:rFonts w:ascii="Helvetica" w:hAnsi="Helvetica"/>
+          <w:sz w:val="24"/>
+          <w:szCs w:val="24"/>
+          <w:lang w:val="sr-Cyrl-RS"/>
+        </w:rPr>
+        <w:t>која прелази на обраду следеће слике или ако их нема завршава програм, што се може видети на слици 23.</w:t>
+      </w:r>
+    </w:p>
+    <w:p>
+      <w:pPr>
+        <w:pStyle w:val="HTMLPreformatted"/>
+        <w:rPr>
+          <w:rStyle w:val="HTMLCode"/>
+          <w:rFonts w:ascii="Helvetica" w:hAnsi="Helvetica"/>
+          <w:sz w:val="24"/>
+          <w:szCs w:val="24"/>
+          <w:lang w:val="sr-Cyrl-RS"/>
+        </w:rPr>
+      </w:pPr>
+      <w:r>
+        <w:rPr>
+          <w:rStyle w:val="HTMLCode"/>
+          <w:rFonts w:ascii="Helvetica" w:hAnsi="Helvetica"/>
+          <w:sz w:val="24"/>
+          <w:szCs w:val="24"/>
+          <w:lang w:val="sr-Cyrl-RS"/>
+        </w:rPr>
         <w:tab/>
       </w:r>
     </w:p>
@@ -17634,6 +17962,106 @@
           <w:lang w:val="sr-Cyrl-RS"/>
         </w:rPr>
         <w:t xml:space="preserve">на сваком проценту од 10 до 90. </w:t>
+      </w:r>
+    </w:p>
+    <w:p>
+      <w:pPr>
+        <w:pStyle w:val="HTMLPreformatted"/>
+        <w:rPr>
+          <w:rStyle w:val="HTMLCode"/>
+          <w:rFonts w:ascii="Helvetica" w:hAnsi="Helvetica"/>
+          <w:sz w:val="24"/>
+          <w:szCs w:val="24"/>
+          <w:lang w:val="sr-Cyrl-RS"/>
+        </w:rPr>
+      </w:pPr>
+      <w:r>
+        <w:rPr>
+          <w:rStyle w:val="HTMLCode"/>
+          <w:rFonts w:ascii="Helvetica" w:hAnsi="Helvetica"/>
+          <w:sz w:val="24"/>
+          <w:szCs w:val="24"/>
+          <w:lang w:val="sr-Cyrl-RS"/>
+        </w:rPr>
+        <w:t xml:space="preserve">Функција </w:t>
+      </w:r>
+      <w:r>
+        <w:rPr>
+          <w:rStyle w:val="HTMLCode"/>
+        </w:rPr>
+        <w:t>horizontalScan</w:t>
+      </w:r>
+      <w:r>
+        <w:rPr>
+          <w:rStyle w:val="HTMLCode"/>
+          <w:rFonts w:ascii="Helvetica" w:hAnsi="Helvetica"/>
+          <w:sz w:val="24"/>
+          <w:szCs w:val="24"/>
+          <w:lang w:val="sr-Cyrl-RS"/>
+        </w:rPr>
+        <w:t xml:space="preserve"> ради исто што и </w:t>
+      </w:r>
+      <w:r>
+        <w:rPr>
+          <w:rStyle w:val="HTMLCode"/>
+        </w:rPr>
+        <w:t>verticalScan</w:t>
+      </w:r>
+      <w:r>
+        <w:rPr>
+          <w:rStyle w:val="HTMLCode"/>
+          <w:rFonts w:ascii="Helvetica" w:hAnsi="Helvetica"/>
+          <w:sz w:val="24"/>
+          <w:szCs w:val="24"/>
+          <w:lang w:val="sr-Cyrl-RS"/>
+        </w:rPr>
+        <w:t xml:space="preserve"> само што гледа</w:t>
+      </w:r>
+      <w:r>
+        <w:rPr>
+          <w:rStyle w:val="HTMLCode"/>
+          <w:rFonts w:ascii="Helvetica" w:hAnsi="Helvetica"/>
+          <w:sz w:val="24"/>
+          <w:szCs w:val="24"/>
+          <w:lang w:val="sr-Cyrl-RS"/>
+        </w:rPr>
+        <w:t xml:space="preserve"> низ тачака у датом реду уместо у датој колони.</w:t>
+      </w:r>
+      <w:r>
+        <w:rPr>
+          <w:rStyle w:val="HTMLCode"/>
+          <w:rFonts w:ascii="Helvetica" w:hAnsi="Helvetica"/>
+          <w:sz w:val="24"/>
+          <w:szCs w:val="24"/>
+          <w:lang w:val="sr-Cyrl-RS"/>
+        </w:rPr>
+        <w:t xml:space="preserve"> Такође, за разлику од </w:t>
+      </w:r>
+      <w:r>
+        <w:rPr>
+          <w:rStyle w:val="HTMLCode"/>
+        </w:rPr>
+        <w:t>verticalScan</w:t>
+      </w:r>
+      <w:r>
+        <w:rPr>
+          <w:rStyle w:val="HTMLCode"/>
+          <w:rFonts w:ascii="Helvetica" w:hAnsi="Helvetica"/>
+          <w:sz w:val="24"/>
+          <w:szCs w:val="24"/>
+          <w:lang w:val="sr-Cyrl-RS"/>
+        </w:rPr>
+        <w:t>-а</w:t>
+      </w:r>
+      <w:r>
+        <w:rPr>
+          <w:rStyle w:val="HTMLCode"/>
+          <w:rFonts w:ascii="Helvetica" w:hAnsi="Helvetica"/>
+          <w:sz w:val="24"/>
+          <w:szCs w:val="24"/>
+          <w:lang w:val="sr-Cyrl-RS"/>
+        </w:rPr>
+        <w:t xml:space="preserve"> не гледа целу линију од почетка до краја већ гледа само линију између детектованих ивица окружујућег круга.</w:t>
       </w:r>
     </w:p>
     <w:p>
@@ -17896,7 +18324,7 @@
           <w:szCs w:val="24"/>
           <w:lang w:val="sr-Cyrl-RS"/>
         </w:rPr>
-        <w:t>. При детектовању тих тачака, функција исто гледа само тачке између 10 и 90 посто</w:t>
+        <w:t>. При детектовању тих тачака, функција гледа само тачке између 10 и 90 посто</w:t>
       </w:r>
       <w:r>
         <w:rPr>
@@ -18065,6 +18493,7 @@
           <w:sz w:val="24"/>
           <w:szCs w:val="24"/>
         </w:rPr>
+        <w:lastRenderedPageBreak/>
         <w:drawing>
           <wp:inline distT="0" distB="0" distL="0" distR="0" wp14:anchorId="4EFA3C57" wp14:editId="6E6CAE93">
             <wp:extent cx="3808095" cy="1539240"/>
@@ -18270,18 +18699,7 @@
           <w:szCs w:val="24"/>
           <w:lang w:val="sr-Cyrl-RS"/>
         </w:rPr>
-        <w:t xml:space="preserve"> тога да ли је вредност пиксела различита од нула и да </w:t>
-      </w:r>
-      <w:r>
-        <w:rPr>
-          <w:rStyle w:val="HTMLCode"/>
-          <w:rFonts w:ascii="Helvetica" w:hAnsi="Helvetica"/>
-          <w:sz w:val="24"/>
-          <w:szCs w:val="24"/>
-          <w:lang w:val="sr-Cyrl-RS"/>
-        </w:rPr>
-        <w:lastRenderedPageBreak/>
-        <w:t>следећи пиксел није гранични (ово је из разлога да ако је следећи пиксел гранични онда је висока шанса да припадају истој линији а то нас не занима).</w:t>
+        <w:t xml:space="preserve"> тога да ли је вредност пиксела различита од нула и да следећи пиксел није гранични (ово је из разлога да ако је следећи пиксел гранични онда је висока шанса да припадају истој линији а то нас не занима).</w:t>
       </w:r>
     </w:p>
     <w:p>
@@ -18636,6 +19054,7 @@
           <w:sz w:val="24"/>
           <w:szCs w:val="24"/>
         </w:rPr>
+        <w:lastRenderedPageBreak/>
         <w:drawing>
           <wp:inline distT="0" distB="0" distL="0" distR="0" wp14:anchorId="4EB91A05" wp14:editId="3CBB20DE">
             <wp:extent cx="3808095" cy="1539240"/>
@@ -18924,7 +19343,6 @@
                 <w:sz w:val="24"/>
                 <w:szCs w:val="24"/>
               </w:rPr>
-              <w:lastRenderedPageBreak/>
               <w:drawing>
                 <wp:inline distT="0" distB="0" distL="0" distR="0" wp14:anchorId="489FB1BF" wp14:editId="3172DA3C">
                   <wp:extent cx="1243965" cy="1828800"/>
@@ -19254,7 +19672,37 @@
           <w:szCs w:val="24"/>
           <w:lang w:val="sr-Cyrl-RS"/>
         </w:rPr>
-        <w:t>гледа све редове прве трећине слике (непотребно је гледати даље) и проверава колико има активних пиксела у тој линији. Ако има 1 или мање пиксела детектовано он ажурира нову горњу границу. Стављено је да има ту малу толеранцију ако случајно залута неки пиксел било због неке грешке</w:t>
+        <w:t>гледа све редове прве трећине слике (непотребно је гледати даље</w:t>
+      </w:r>
+      <w:r>
+        <w:rPr>
+          <w:rStyle w:val="HTMLCode"/>
+          <w:rFonts w:ascii="Helvetica" w:hAnsi="Helvetica"/>
+          <w:sz w:val="24"/>
+          <w:szCs w:val="24"/>
+          <w:lang w:val="sr-Cyrl-RS"/>
+        </w:rPr>
+        <w:t xml:space="preserve"> јер у случају да треба чак и цела горња трећина да се сече у овом кораку</w:t>
+      </w:r>
+      <w:r>
+        <w:rPr>
+          <w:rStyle w:val="HTMLCode"/>
+          <w:rFonts w:ascii="Helvetica" w:hAnsi="Helvetica"/>
+          <w:sz w:val="24"/>
+          <w:szCs w:val="24"/>
+          <w:lang w:val="sr-Cyrl-RS"/>
+        </w:rPr>
+        <w:t xml:space="preserve"> знамо да је дошло до грешке и непотребно је губити више времена овде</w:t>
+      </w:r>
+      <w:r>
+        <w:rPr>
+          <w:rStyle w:val="HTMLCode"/>
+          <w:rFonts w:ascii="Helvetica" w:hAnsi="Helvetica"/>
+          <w:sz w:val="24"/>
+          <w:szCs w:val="24"/>
+          <w:lang w:val="sr-Cyrl-RS"/>
+        </w:rPr>
+        <w:t>) и проверава колико има активних пиксела у тој линији. Ако има 1 или мање пиксела детектовано он ажурира нову горњу границу. Стављено је да има ту малу толеранцију ако случајно залута неки пиксел било због неке грешке</w:t>
       </w:r>
       <w:r>
         <w:rPr>
@@ -19318,7 +19766,18 @@
           <w:szCs w:val="24"/>
           <w:lang w:val="sr-Cyrl-RS"/>
         </w:rPr>
-        <w:t xml:space="preserve"> скоро савршено урадило свој посао. Овде се зато углавном само одсече који празан ред ако је остао. Ово се чешће дешава ако улазна слика није скроз центрирана већ је мало ротирана. </w:t>
+        <w:t xml:space="preserve"> скоро савршено урадило свој посао. Овде се зато углавном само одсече који празан </w:t>
+      </w:r>
+      <w:r>
+        <w:rPr>
+          <w:rStyle w:val="HTMLCode"/>
+          <w:rFonts w:ascii="Helvetica" w:hAnsi="Helvetica"/>
+          <w:sz w:val="24"/>
+          <w:szCs w:val="24"/>
+          <w:lang w:val="sr-Cyrl-RS"/>
+        </w:rPr>
+        <w:lastRenderedPageBreak/>
+        <w:t xml:space="preserve">ред ако је остао. Ово се чешће дешава ако улазна слика није скроз центрирана већ је мало ротирана. </w:t>
       </w:r>
     </w:p>
     <w:p>
@@ -19529,18 +19988,17 @@
           <w:szCs w:val="24"/>
           <w:lang w:val="sr-Cyrl-RS"/>
         </w:rPr>
-        <w:t xml:space="preserve">вишци са горње и доње стране пре прелаза на следећи део. ово је урађено да би се избацило што више потенцијалних проблематичних пиксела са страна. Најчешћи проблем праве пиксели </w:t>
-      </w:r>
-      <w:r>
-        <w:rPr>
-          <w:rStyle w:val="HTMLCode"/>
-          <w:rFonts w:ascii="Helvetica" w:hAnsi="Helvetica"/>
-          <w:sz w:val="24"/>
-          <w:szCs w:val="24"/>
-          <w:lang w:val="sr-Cyrl-RS"/>
-        </w:rPr>
-        <w:lastRenderedPageBreak/>
-        <w:t xml:space="preserve">окружујућег круга. </w:t>
+        <w:t>вишкови</w:t>
+      </w:r>
+      <w:r>
+        <w:rPr>
+          <w:rStyle w:val="HTMLCode"/>
+          <w:rFonts w:ascii="Helvetica" w:hAnsi="Helvetica"/>
+          <w:sz w:val="24"/>
+          <w:szCs w:val="24"/>
+          <w:lang w:val="sr-Cyrl-RS"/>
+        </w:rPr>
+        <w:t xml:space="preserve"> са горње и доње стране пре прелаза на следећи део. ово је урађено да би се избацило што више потенцијалних проблематичних пиксела са страна. Најчешћи проблем праве пиксели окружујућег круга. </w:t>
       </w:r>
       <w:r>
         <w:rPr>
@@ -20013,7 +20471,17 @@
           <w:szCs w:val="24"/>
           <w:lang w:val="sr-Cyrl-RS"/>
         </w:rPr>
-        <w:t>Али овде имамо прву оптимизацију за специфичан број.</w:t>
+        <w:t>О</w:t>
+      </w:r>
+      <w:r>
+        <w:rPr>
+          <w:rStyle w:val="HTMLCode"/>
+          <w:rFonts w:ascii="Helvetica" w:hAnsi="Helvetica"/>
+          <w:sz w:val="24"/>
+          <w:szCs w:val="24"/>
+          <w:lang w:val="sr-Cyrl-RS"/>
+        </w:rPr>
+        <w:t>вде имамо прву оптимизацију за специфичан број.</w:t>
       </w:r>
       <w:r>
         <w:rPr>
@@ -20158,7 +20626,6 @@
                 <w:sz w:val="24"/>
                 <w:szCs w:val="24"/>
               </w:rPr>
-              <w:lastRenderedPageBreak/>
               <w:drawing>
                 <wp:inline distT="0" distB="0" distL="0" distR="0" wp14:anchorId="4F24D765" wp14:editId="53681847">
                   <wp:extent cx="1029538" cy="1800000"/>
@@ -20900,17 +21367,26 @@
           <w:lang w:val="sr-Cyrl-RS"/>
         </w:rPr>
         <w:tab/>
-        <w:t>Иначе</w:t>
-      </w:r>
-      <w:r>
-        <w:rPr>
-          <w:rStyle w:val="HTMLCode"/>
-          <w:rFonts w:ascii="Helvetica" w:hAnsi="Helvetica"/>
-          <w:sz w:val="24"/>
-          <w:szCs w:val="24"/>
-          <w:lang w:val="sr-Cyrl-RS"/>
-        </w:rPr>
-        <w:t xml:space="preserve">, радимо опет </w:t>
+      </w:r>
+      <w:r>
+        <w:rPr>
+          <w:rStyle w:val="HTMLCode"/>
+          <w:rFonts w:ascii="Helvetica" w:hAnsi="Helvetica"/>
+          <w:sz w:val="24"/>
+          <w:szCs w:val="24"/>
+          <w:lang w:val="sr-Cyrl-RS"/>
+        </w:rPr>
+        <w:t>Р</w:t>
+      </w:r>
+      <w:r>
+        <w:rPr>
+          <w:rStyle w:val="HTMLCode"/>
+          <w:rFonts w:ascii="Helvetica" w:hAnsi="Helvetica"/>
+          <w:sz w:val="24"/>
+          <w:szCs w:val="24"/>
+          <w:lang w:val="sr-Cyrl-RS"/>
+        </w:rPr>
+        <w:t xml:space="preserve">адимо опет </w:t>
       </w:r>
       <w:r>
         <w:rPr>
@@ -20971,7 +21447,18 @@
           <w:szCs w:val="24"/>
           <w:lang w:val="sr-Cyrl-RS"/>
         </w:rPr>
-        <w:t xml:space="preserve"> нашег троцифреног броја.</w:t>
+        <w:t xml:space="preserve"> нашег троцифреног </w:t>
+      </w:r>
+      <w:r>
+        <w:rPr>
+          <w:rStyle w:val="HTMLCode"/>
+          <w:rFonts w:ascii="Helvetica" w:hAnsi="Helvetica"/>
+          <w:sz w:val="24"/>
+          <w:szCs w:val="24"/>
+          <w:lang w:val="sr-Cyrl-RS"/>
+        </w:rPr>
+        <w:lastRenderedPageBreak/>
+        <w:t>броја.</w:t>
       </w:r>
       <w:r>
         <w:rPr>
@@ -21634,6 +22121,7 @@
                 <w:sz w:val="24"/>
                 <w:szCs w:val="24"/>
               </w:rPr>
+              <w:lastRenderedPageBreak/>
               <w:drawing>
                 <wp:inline distT="0" distB="0" distL="0" distR="0" wp14:anchorId="1757E371" wp14:editId="21BD206C">
                   <wp:extent cx="509270" cy="1394460"/>
@@ -21926,27 +22414,57 @@
           <w:lang w:val="sr-Cyrl-RS"/>
         </w:rPr>
         <w:tab/>
-        <w:t>Након грубог одсецања цифри</w:t>
-      </w:r>
-      <w:r>
-        <w:rPr>
-          <w:rStyle w:val="HTMLCode"/>
-          <w:rFonts w:ascii="Helvetica" w:hAnsi="Helvetica"/>
-          <w:sz w:val="24"/>
-          <w:szCs w:val="24"/>
-          <w:lang w:val="sr-Cyrl-RS"/>
-        </w:rPr>
-        <w:t xml:space="preserve"> треба да се иде у функцију која ће одрадити коначно одсецање. </w:t>
-      </w:r>
-      <w:r>
-        <w:rPr>
-          <w:rStyle w:val="HTMLCode"/>
-          <w:rFonts w:ascii="Helvetica" w:hAnsi="Helvetica"/>
-          <w:sz w:val="24"/>
-          <w:szCs w:val="24"/>
-          <w:lang w:val="sr-Cyrl-RS"/>
-        </w:rPr>
-        <w:t xml:space="preserve">За одсецање цифри код двоцифрених бројева то је била функција </w:t>
+        <w:t xml:space="preserve">Након грубог одсецања </w:t>
+      </w:r>
+      <w:r>
+        <w:rPr>
+          <w:rStyle w:val="HTMLCode"/>
+          <w:rFonts w:ascii="Helvetica" w:hAnsi="Helvetica"/>
+          <w:sz w:val="24"/>
+          <w:szCs w:val="24"/>
+          <w:lang w:val="sr-Cyrl-RS"/>
+        </w:rPr>
+        <w:t xml:space="preserve">цифара </w:t>
+      </w:r>
+      <w:r>
+        <w:rPr>
+          <w:rStyle w:val="HTMLCode"/>
+          <w:rFonts w:ascii="Helvetica" w:hAnsi="Helvetica"/>
+          <w:sz w:val="24"/>
+          <w:szCs w:val="24"/>
+          <w:lang w:val="sr-Cyrl-RS"/>
+        </w:rPr>
+        <w:t xml:space="preserve">треба да се иде у функцију која ће одрадити коначно одсецање. </w:t>
+      </w:r>
+      <w:r>
+        <w:rPr>
+          <w:rStyle w:val="HTMLCode"/>
+          <w:rFonts w:ascii="Helvetica" w:hAnsi="Helvetica"/>
+          <w:sz w:val="24"/>
+          <w:szCs w:val="24"/>
+          <w:lang w:val="sr-Cyrl-RS"/>
+        </w:rPr>
+        <w:t xml:space="preserve">За одсецање </w:t>
+      </w:r>
+      <w:r>
+        <w:rPr>
+          <w:rStyle w:val="HTMLCode"/>
+          <w:rFonts w:ascii="Helvetica" w:hAnsi="Helvetica"/>
+          <w:sz w:val="24"/>
+          <w:szCs w:val="24"/>
+          <w:lang w:val="sr-Cyrl-RS"/>
+        </w:rPr>
+        <w:t xml:space="preserve">цифара </w:t>
+      </w:r>
+      <w:r>
+        <w:rPr>
+          <w:rStyle w:val="HTMLCode"/>
+          <w:rFonts w:ascii="Helvetica" w:hAnsi="Helvetica"/>
+          <w:sz w:val="24"/>
+          <w:szCs w:val="24"/>
+          <w:lang w:val="sr-Cyrl-RS"/>
+        </w:rPr>
+        <w:t xml:space="preserve">код двоцифрених бројева то је била функција </w:t>
       </w:r>
       <w:r>
         <w:rPr>
@@ -22008,7 +22526,19 @@
         <w:rPr>
           <w:rStyle w:val="HTMLCode"/>
         </w:rPr>
-        <w:t>void cropOutAlmostEmpty1(</w:t>
+        <w:t>void cropOut</w:t>
+      </w:r>
+      <w:r>
+        <w:rPr>
+          <w:rStyle w:val="HTMLCode"/>
+        </w:rPr>
+        <w:t>AlmostEmptyLeftmost1</w:t>
+      </w:r>
+      <w:r>
+        <w:rPr>
+          <w:rStyle w:val="HTMLCode"/>
+        </w:rPr>
+        <w:t>(</w:t>
       </w:r>
       <w:r>
         <w:rPr>
@@ -22151,7 +22681,6 @@
                 <w:sz w:val="24"/>
                 <w:szCs w:val="24"/>
               </w:rPr>
-              <w:lastRenderedPageBreak/>
               <w:drawing>
                 <wp:inline distT="0" distB="0" distL="0" distR="0" wp14:anchorId="370ECFFB" wp14:editId="4E4DB0C4">
                   <wp:extent cx="289560" cy="1348740"/>
@@ -22451,7 +22980,17 @@
           <w:szCs w:val="24"/>
           <w:lang w:val="sr-Cyrl-RS"/>
         </w:rPr>
-        <w:t>Као што се може закључити из имена функција, оне су сличне. Тачније оне су само оптимизације за прву и последњу цифру које су увек 1 и 0. Оптимизације су биле неопходне јер да би се ставио т</w:t>
+        <w:t xml:space="preserve">Функције су врло сличне и представљају </w:t>
+      </w:r>
+      <w:r>
+        <w:rPr>
+          <w:rStyle w:val="HTMLCode"/>
+          <w:rFonts w:ascii="Helvetica" w:hAnsi="Helvetica"/>
+          <w:sz w:val="24"/>
+          <w:szCs w:val="24"/>
+          <w:lang w:val="sr-Cyrl-RS"/>
+        </w:rPr>
+        <w:t>оптимизације за прву и последњу цифру које су увек 1 и 0. Оптимизације су биле неопходне јер да би се ставио т</w:t>
       </w:r>
       <w:r>
         <w:rPr>
@@ -22531,7 +23070,19 @@
         <w:rPr>
           <w:rStyle w:val="HTMLCode"/>
         </w:rPr>
-        <w:t>void cropOutAlmostEmpty1(</w:t>
+        <w:t>void cropOut</w:t>
+      </w:r>
+      <w:r>
+        <w:rPr>
+          <w:rStyle w:val="HTMLCode"/>
+        </w:rPr>
+        <w:t>AlmostEmptyLeftmost1</w:t>
+      </w:r>
+      <w:r>
+        <w:rPr>
+          <w:rStyle w:val="HTMLCode"/>
+        </w:rPr>
+        <w:t>(</w:t>
       </w:r>
       <w:r>
         <w:rPr>
@@ -22703,6 +23254,7 @@
           <w:szCs w:val="24"/>
           <w:lang w:val="sr-Cyrl-RS"/>
         </w:rPr>
+        <w:lastRenderedPageBreak/>
         <w:tab/>
       </w:r>
       <w:r>
@@ -22787,7 +23339,37 @@
           <w:szCs w:val="24"/>
           <w:lang w:val="sr-Cyrl-RS"/>
         </w:rPr>
-        <w:t>Пошто је ово оптимизовано за тражење јединица знамо да морају да имају 2 праве линије које су приметно дуже од свих осталих линија. Зато у овом пролазу стављамо у низове нађене линије и њихове дужине. Узимамо да је линија прихватљива ако је њена дужина већа од шестине висине.</w:t>
+        <w:t>Због оптимизације</w:t>
+      </w:r>
+      <w:r>
+        <w:rPr>
+          <w:rStyle w:val="HTMLCode"/>
+          <w:rFonts w:ascii="Helvetica" w:hAnsi="Helvetica"/>
+          <w:sz w:val="24"/>
+          <w:szCs w:val="24"/>
+          <w:lang w:val="sr-Cyrl-RS"/>
+        </w:rPr>
+        <w:t xml:space="preserve"> за тражење јединица</w:t>
+      </w:r>
+      <w:r>
+        <w:rPr>
+          <w:rStyle w:val="HTMLCode"/>
+          <w:rFonts w:ascii="Helvetica" w:hAnsi="Helvetica"/>
+          <w:sz w:val="24"/>
+          <w:szCs w:val="24"/>
+          <w:lang w:val="sr-Cyrl-RS"/>
+        </w:rPr>
+        <w:t>,</w:t>
+      </w:r>
+      <w:r>
+        <w:rPr>
+          <w:rStyle w:val="HTMLCode"/>
+          <w:rFonts w:ascii="Helvetica" w:hAnsi="Helvetica"/>
+          <w:sz w:val="24"/>
+          <w:szCs w:val="24"/>
+          <w:lang w:val="sr-Cyrl-RS"/>
+        </w:rPr>
+        <w:t xml:space="preserve"> знамо да морају да имају 2 праве линије које су приметно дуже од свих осталих линија. Зато у овом пролазу стављамо у низове нађене линије и њихове дужине. Узимамо да је линија прихватљива ако је њена дужина већа од шестине висине.</w:t>
       </w:r>
     </w:p>
     <w:p>
@@ -22890,7 +23472,6 @@
                 <w:sz w:val="24"/>
                 <w:szCs w:val="24"/>
               </w:rPr>
-              <w:lastRenderedPageBreak/>
               <w:drawing>
                 <wp:inline distT="0" distB="0" distL="0" distR="0" wp14:anchorId="1347160B" wp14:editId="29256303">
                   <wp:extent cx="634532" cy="1800000"/>
@@ -23155,7 +23736,27 @@
           <w:lang w:val="sr-Cyrl-RS"/>
         </w:rPr>
         <w:tab/>
-        <w:t>Иако један може само да се напише као равна црта, то није случај на знаковима за ограничење брзине. Тако знамо да нам је следећи корак да нађемо остале линије нашег броја. Јединица може да има кукицу у горњем левом ћошку, и углавном је има. Може да има и малу хоризонталну линију на дну</w:t>
+        <w:t xml:space="preserve">Иако </w:t>
+      </w:r>
+      <w:r>
+        <w:rPr>
+          <w:rStyle w:val="HTMLCode"/>
+          <w:rFonts w:ascii="Helvetica" w:hAnsi="Helvetica"/>
+          <w:sz w:val="24"/>
+          <w:szCs w:val="24"/>
+          <w:lang w:val="sr-Cyrl-RS"/>
+        </w:rPr>
+        <w:t>1</w:t>
+      </w:r>
+      <w:r>
+        <w:rPr>
+          <w:rStyle w:val="HTMLCode"/>
+          <w:rFonts w:ascii="Helvetica" w:hAnsi="Helvetica"/>
+          <w:sz w:val="24"/>
+          <w:szCs w:val="24"/>
+          <w:lang w:val="sr-Cyrl-RS"/>
+        </w:rPr>
+        <w:t xml:space="preserve"> може само да се напише као равна црта, то није случај на знаковима за ограничење брзине. Тако знамо да нам је следећи корак да нађемо остале линије нашег броја. Јединица може да има кукицу у горњем левом ћошку, и углавном је има. Може да има и малу хоризонталну линију на дну</w:t>
       </w:r>
       <w:r>
         <w:rPr>
@@ -23244,6 +23845,7 @@
                 <w:sz w:val="24"/>
                 <w:szCs w:val="24"/>
               </w:rPr>
+              <w:lastRenderedPageBreak/>
               <w:drawing>
                 <wp:inline distT="0" distB="0" distL="0" distR="0" wp14:anchorId="56BD0851" wp14:editId="2CF4FF7E">
                   <wp:extent cx="763905" cy="1029970"/>
@@ -23602,7 +24204,6 @@
           <w:szCs w:val="24"/>
           <w:lang w:val="sr-Cyrl-RS"/>
         </w:rPr>
-        <w:lastRenderedPageBreak/>
         <w:tab/>
       </w:r>
       <w:r>
@@ -23619,7 +24220,19 @@
         <w:rPr>
           <w:rStyle w:val="HTMLCode"/>
         </w:rPr>
-        <w:t>void cropOutAlmostEmpty0(</w:t>
+        <w:t>void cropOut</w:t>
+      </w:r>
+      <w:r>
+        <w:rPr>
+          <w:rStyle w:val="HTMLCode"/>
+        </w:rPr>
+        <w:t>AlmostEmptyRightmost0</w:t>
+      </w:r>
+      <w:r>
+        <w:rPr>
+          <w:rStyle w:val="HTMLCode"/>
+        </w:rPr>
+        <w:t>(</w:t>
       </w:r>
       <w:r>
         <w:rPr>
@@ -23668,7 +24281,19 @@
         <w:rPr>
           <w:rStyle w:val="HTMLCode"/>
         </w:rPr>
-        <w:t>cropOutAlmostEmpty1(</w:t>
+        <w:t>cropOut</w:t>
+      </w:r>
+      <w:r>
+        <w:rPr>
+          <w:rStyle w:val="HTMLCode"/>
+        </w:rPr>
+        <w:t>AlmostEmptyLeftmost1</w:t>
+      </w:r>
+      <w:r>
+        <w:rPr>
+          <w:rStyle w:val="HTMLCode"/>
+        </w:rPr>
+        <w:t>(</w:t>
       </w:r>
       <w:r>
         <w:rPr>
@@ -23772,6 +24397,7 @@
                 <w:sz w:val="24"/>
                 <w:szCs w:val="24"/>
               </w:rPr>
+              <w:lastRenderedPageBreak/>
               <w:drawing>
                 <wp:inline distT="0" distB="0" distL="0" distR="0" wp14:anchorId="057C9912" wp14:editId="1808FAB8">
                   <wp:extent cx="2982595" cy="2361813"/>
@@ -24022,17 +24648,57 @@
           <w:szCs w:val="24"/>
           <w:lang w:val="sr-Cyrl-RS"/>
         </w:rPr>
-        <w:t>еће од дна слике и иде ка горе(максимално гледа доњих 30% слике). Ажурира доњу границу ако нађе две узастопне линије са једним или мање пикселом. Али има и додатни услов да искочи из петље ако детектује бар 6 пиксела у једној линији. То је из разлога што неке нуле могу да имају равно дно и овај услов</w:t>
-      </w:r>
-      <w:r>
-        <w:rPr>
-          <w:rStyle w:val="HTMLCode"/>
-          <w:rFonts w:ascii="Helvetica" w:hAnsi="Helvetica"/>
-          <w:sz w:val="24"/>
-          <w:szCs w:val="24"/>
-          <w:lang w:val="sr-Cyrl-RS"/>
-        </w:rPr>
-        <w:t xml:space="preserve"> нам обезбеђује да не пређемо преко тога беспотребно.</w:t>
+        <w:t xml:space="preserve">еће од дна слике и иде ка </w:t>
+      </w:r>
+      <w:r>
+        <w:rPr>
+          <w:rStyle w:val="HTMLCode"/>
+          <w:rFonts w:ascii="Helvetica" w:hAnsi="Helvetica"/>
+          <w:sz w:val="24"/>
+          <w:szCs w:val="24"/>
+          <w:lang w:val="sr-Cyrl-RS"/>
+        </w:rPr>
+        <w:t>врху</w:t>
+      </w:r>
+      <w:r>
+        <w:rPr>
+          <w:rStyle w:val="HTMLCode"/>
+          <w:rFonts w:ascii="Helvetica" w:hAnsi="Helvetica"/>
+          <w:sz w:val="24"/>
+          <w:szCs w:val="24"/>
+          <w:lang w:val="sr-Cyrl-RS"/>
+        </w:rPr>
+        <w:t>(максимално гледа доњих 30% слике). Ажурира доњу границу ако нађе две узастопне линије са једним или мање пикселом. Али има и додатни услов да искочи из петље ако детектује бар 6 пиксела у једној линији. То је из разлога што неке нуле могу да имају равно дно и овај услов</w:t>
+      </w:r>
+      <w:r>
+        <w:rPr>
+          <w:rStyle w:val="HTMLCode"/>
+          <w:rFonts w:ascii="Helvetica" w:hAnsi="Helvetica"/>
+          <w:sz w:val="24"/>
+          <w:szCs w:val="24"/>
+          <w:lang w:val="sr-Cyrl-RS"/>
+        </w:rPr>
+        <w:t xml:space="preserve"> нам обе</w:t>
+      </w:r>
+      <w:r>
+        <w:rPr>
+          <w:rStyle w:val="HTMLCode"/>
+          <w:rFonts w:ascii="Helvetica" w:hAnsi="Helvetica"/>
+          <w:sz w:val="24"/>
+          <w:szCs w:val="24"/>
+          <w:lang w:val="sr-Cyrl-RS"/>
+        </w:rPr>
+        <w:t>збеђује да не пређемо преко тога</w:t>
+      </w:r>
+      <w:r>
+        <w:rPr>
+          <w:rStyle w:val="HTMLCode"/>
+          <w:rFonts w:ascii="Helvetica" w:hAnsi="Helvetica"/>
+          <w:sz w:val="24"/>
+          <w:szCs w:val="24"/>
+          <w:lang w:val="sr-Cyrl-RS"/>
+        </w:rPr>
+        <w:t>.</w:t>
       </w:r>
     </w:p>
     <w:p>
@@ -24067,7 +24733,47 @@
           <w:lang w:val="sr-Cyrl-RS"/>
         </w:rPr>
         <w:tab/>
-        <w:t>Сад кад се имају горња и дога граница радимо прво одсецање. Ово је такође овде урађено да би се одсекли вишци у горњим и доњим деловима слике који би могли да утичу на то да ли су колоне празне или не.</w:t>
+        <w:t xml:space="preserve">Сад кад </w:t>
+      </w:r>
+      <w:r>
+        <w:rPr>
+          <w:rStyle w:val="HTMLCode"/>
+          <w:rFonts w:ascii="Helvetica" w:hAnsi="Helvetica"/>
+          <w:sz w:val="24"/>
+          <w:szCs w:val="24"/>
+          <w:lang w:val="sr-Cyrl-RS"/>
+        </w:rPr>
+        <w:t>горња и доњ</w:t>
+      </w:r>
+      <w:r>
+        <w:rPr>
+          <w:rStyle w:val="HTMLCode"/>
+          <w:rFonts w:ascii="Helvetica" w:hAnsi="Helvetica"/>
+          <w:sz w:val="24"/>
+          <w:szCs w:val="24"/>
+          <w:lang w:val="sr-Cyrl-RS"/>
+        </w:rPr>
+        <w:t>а граница радимо прво одсецање. Ово је такође овд</w:t>
+      </w:r>
+      <w:r>
+        <w:rPr>
+          <w:rStyle w:val="HTMLCode"/>
+          <w:rFonts w:ascii="Helvetica" w:hAnsi="Helvetica"/>
+          <w:sz w:val="24"/>
+          <w:szCs w:val="24"/>
+          <w:lang w:val="sr-Cyrl-RS"/>
+        </w:rPr>
+        <w:t>е урађено да би се одсекли вишкови</w:t>
+      </w:r>
+      <w:r>
+        <w:rPr>
+          <w:rStyle w:val="HTMLCode"/>
+          <w:rFonts w:ascii="Helvetica" w:hAnsi="Helvetica"/>
+          <w:sz w:val="24"/>
+          <w:szCs w:val="24"/>
+          <w:lang w:val="sr-Cyrl-RS"/>
+        </w:rPr>
+        <w:t xml:space="preserve"> у горњим и доњим деловима слике који би могли да утичу на то да ли су колоне празне или не.</w:t>
       </w:r>
     </w:p>
     <w:p>
@@ -24155,48 +24861,58 @@
           <w:szCs w:val="24"/>
           <w:lang w:val="sr-Cyrl-RS"/>
         </w:rPr>
+        <w:tab/>
+      </w:r>
+      <w:r>
+        <w:rPr>
+          <w:rStyle w:val="HTMLCode"/>
+          <w:rFonts w:ascii="Helvetica" w:hAnsi="Helvetica"/>
+          <w:sz w:val="24"/>
+          <w:szCs w:val="24"/>
+          <w:lang w:val="sr-Cyrl-RS"/>
+        </w:rPr>
+        <w:t xml:space="preserve">За разлику од јединице која </w:t>
+      </w:r>
+      <w:r>
+        <w:rPr>
+          <w:rStyle w:val="HTMLCode"/>
+          <w:rFonts w:ascii="Helvetica" w:hAnsi="Helvetica"/>
+          <w:sz w:val="24"/>
+          <w:szCs w:val="24"/>
+          <w:lang w:val="sr-Cyrl-RS"/>
+        </w:rPr>
+        <w:t>у</w:t>
+      </w:r>
+      <w:r>
+        <w:rPr>
+          <w:rStyle w:val="HTMLCode"/>
+          <w:rFonts w:ascii="Helvetica" w:hAnsi="Helvetica"/>
+          <w:sz w:val="24"/>
+          <w:szCs w:val="24"/>
+          <w:lang w:val="sr-Cyrl-RS"/>
+        </w:rPr>
+        <w:t xml:space="preserve">век има две велике равне линије. Нула може да буде издужена и да их има, али може да буде и зобљена и да скоро нема </w:t>
+      </w:r>
+      <w:r>
+        <w:rPr>
+          <w:rStyle w:val="HTMLCode"/>
+          <w:rFonts w:ascii="Helvetica" w:hAnsi="Helvetica"/>
+          <w:sz w:val="24"/>
+          <w:szCs w:val="24"/>
+          <w:lang w:val="sr-Cyrl-RS"/>
+        </w:rPr>
+        <w:t xml:space="preserve">равне линије. Да би направили ту разлику, можемо да прођемо дужине свих линија и да нађемо најдужу. Ако је преко одређене границе(код нас је 35 </w:t>
+      </w:r>
+      <w:r>
+        <w:rPr>
+          <w:rStyle w:val="HTMLCode"/>
+          <w:rFonts w:ascii="Helvetica" w:hAnsi="Helvetica"/>
+          <w:sz w:val="24"/>
+          <w:szCs w:val="24"/>
+          <w:lang w:val="sr-Cyrl-RS"/>
+        </w:rPr>
         <w:lastRenderedPageBreak/>
-        <w:tab/>
-      </w:r>
-      <w:r>
-        <w:rPr>
-          <w:rStyle w:val="HTMLCode"/>
-          <w:rFonts w:ascii="Helvetica" w:hAnsi="Helvetica"/>
-          <w:sz w:val="24"/>
-          <w:szCs w:val="24"/>
-          <w:lang w:val="sr-Cyrl-RS"/>
-        </w:rPr>
-        <w:t xml:space="preserve">За разлику од јединице која </w:t>
-      </w:r>
-      <w:r>
-        <w:rPr>
-          <w:rStyle w:val="HTMLCode"/>
-          <w:rFonts w:ascii="Helvetica" w:hAnsi="Helvetica"/>
-          <w:sz w:val="24"/>
-          <w:szCs w:val="24"/>
-          <w:lang w:val="sr-Cyrl-RS"/>
-        </w:rPr>
-        <w:t>у</w:t>
-      </w:r>
-      <w:r>
-        <w:rPr>
-          <w:rStyle w:val="HTMLCode"/>
-          <w:rFonts w:ascii="Helvetica" w:hAnsi="Helvetica"/>
-          <w:sz w:val="24"/>
-          <w:szCs w:val="24"/>
-          <w:lang w:val="sr-Cyrl-RS"/>
-        </w:rPr>
-        <w:t xml:space="preserve">век има две велике равне линије. Нула може да буде издужена и да их има, али може да буде и зобљена и да скоро нема </w:t>
-      </w:r>
-      <w:r>
-        <w:rPr>
-          <w:rStyle w:val="HTMLCode"/>
-          <w:rFonts w:ascii="Helvetica" w:hAnsi="Helvetica"/>
-          <w:sz w:val="24"/>
-          <w:szCs w:val="24"/>
-          <w:lang w:val="sr-Cyrl-RS"/>
-        </w:rPr>
-        <w:t>равне линије. Да би направили ту разлику, можемо да прођемо дужине свих линија и да нађемо најдужу. Ако је преко одређене границе(код нас је 35 пиксела) знамо да је нула издужена</w:t>
+        <w:t>пиксела) знамо да је нула издужена</w:t>
       </w:r>
       <w:r>
         <w:rPr>
@@ -24773,9 +25489,19 @@
           <w:szCs w:val="32"/>
           <w:lang w:val="sr-Cyrl-RS"/>
         </w:rPr>
-        <w:t xml:space="preserve"> цифри</w:t>
+        <w:t xml:space="preserve"> циф</w:t>
       </w:r>
       <w:bookmarkEnd w:id="49"/>
+      <w:r>
+        <w:rPr>
+          <w:rFonts w:ascii="Helvetica" w:hAnsi="Helvetica"/>
+          <w:color w:val="000000" w:themeColor="text1"/>
+          <w:sz w:val="32"/>
+          <w:szCs w:val="32"/>
+          <w:lang w:val="sr-Cyrl-RS"/>
+        </w:rPr>
+        <w:t>ара</w:t>
+      </w:r>
     </w:p>
     <w:p>
       <w:pPr>
@@ -24827,17 +25553,25 @@
         </w:rPr>
         <w:t xml:space="preserve"> За ово имамо функцију </w:t>
       </w:r>
-      <w:r>
-        <w:rPr>
-          <w:rStyle w:val="HTMLCode"/>
-        </w:rPr>
-        <w:t xml:space="preserve">void </w:t>
-      </w:r>
       <w:proofErr w:type="spellStart"/>
       <w:r>
         <w:rPr>
           <w:rStyle w:val="HTMLCode"/>
         </w:rPr>
+        <w:t>detectedNumber</w:t>
+      </w:r>
+      <w:proofErr w:type="spellEnd"/>
+      <w:r>
+        <w:rPr>
+          <w:rStyle w:val="HTMLCode"/>
+        </w:rPr>
+        <w:t xml:space="preserve"> </w:t>
+      </w:r>
+      <w:proofErr w:type="spellStart"/>
+      <w:r>
+        <w:rPr>
+          <w:rStyle w:val="HTMLCode"/>
+        </w:rPr>
         <w:t>detectNumbers</w:t>
       </w:r>
       <w:proofErr w:type="spellEnd"/>
@@ -24958,7 +25692,47 @@
           <w:szCs w:val="24"/>
           <w:lang w:val="sr-Cyrl-RS"/>
         </w:rPr>
-        <w:t>у коју уносимо те исечене цифре, и она нам враћа бројчану вредност сваке слике. Ако му проследимо нулу уместо неке слике</w:t>
+        <w:t xml:space="preserve">у </w:t>
+      </w:r>
+      <w:r>
+        <w:rPr>
+          <w:rStyle w:val="HTMLCode"/>
+          <w:rFonts w:ascii="Helvetica" w:hAnsi="Helvetica"/>
+          <w:sz w:val="24"/>
+          <w:szCs w:val="24"/>
+          <w:lang w:val="sr-Cyrl-RS"/>
+        </w:rPr>
+        <w:t>коју уносимо те исечене цифре, а</w:t>
+      </w:r>
+      <w:r>
+        <w:rPr>
+          <w:rStyle w:val="HTMLCode"/>
+          <w:rFonts w:ascii="Helvetica" w:hAnsi="Helvetica"/>
+          <w:sz w:val="24"/>
+          <w:szCs w:val="24"/>
+          <w:lang w:val="sr-Cyrl-RS"/>
+        </w:rPr>
+        <w:t xml:space="preserve"> она нам враћа бројчану вредност </w:t>
+      </w:r>
+      <w:r>
+        <w:rPr>
+          <w:rStyle w:val="HTMLCode"/>
+          <w:rFonts w:ascii="Helvetica" w:hAnsi="Helvetica"/>
+          <w:sz w:val="24"/>
+          <w:szCs w:val="24"/>
+          <w:lang w:val="sr-Cyrl-RS"/>
+        </w:rPr>
+        <w:t xml:space="preserve">и статус детекције </w:t>
+      </w:r>
+      <w:r>
+        <w:rPr>
+          <w:rStyle w:val="HTMLCode"/>
+          <w:rFonts w:ascii="Helvetica" w:hAnsi="Helvetica"/>
+          <w:sz w:val="24"/>
+          <w:szCs w:val="24"/>
+          <w:lang w:val="sr-Cyrl-RS"/>
+        </w:rPr>
+        <w:t>сваке слике. Ако му проследимо нулу уместо неке слике</w:t>
       </w:r>
       <w:r>
         <w:rPr>
@@ -25014,17 +25788,25 @@
         </w:rPr>
         <w:t xml:space="preserve">Функција коју зове за проверу цифара је </w:t>
       </w:r>
-      <w:r>
-        <w:rPr>
-          <w:rStyle w:val="HTMLCode"/>
-        </w:rPr>
-        <w:t xml:space="preserve">void </w:t>
-      </w:r>
       <w:proofErr w:type="spellStart"/>
       <w:r>
         <w:rPr>
           <w:rStyle w:val="HTMLCode"/>
         </w:rPr>
+        <w:t>detectedDigit</w:t>
+      </w:r>
+      <w:proofErr w:type="spellEnd"/>
+      <w:r>
+        <w:rPr>
+          <w:rStyle w:val="HTMLCode"/>
+        </w:rPr>
+        <w:t xml:space="preserve"> </w:t>
+      </w:r>
+      <w:proofErr w:type="spellStart"/>
+      <w:r>
+        <w:rPr>
+          <w:rStyle w:val="HTMLCode"/>
+        </w:rPr>
         <w:t>detectDigit</w:t>
       </w:r>
       <w:proofErr w:type="spellEnd"/>
@@ -25110,7 +25892,25 @@
           <w:szCs w:val="24"/>
           <w:lang w:val="sr-Cyrl-RS"/>
         </w:rPr>
-        <w:t xml:space="preserve"> У случају налажења броја враћа се његова i</w:t>
+        <w:t xml:space="preserve"> У </w:t>
+      </w:r>
+      <w:r>
+        <w:rPr>
+          <w:rFonts w:ascii="Helvetica" w:hAnsi="Helvetica"/>
+          <w:sz w:val="24"/>
+          <w:szCs w:val="24"/>
+          <w:lang w:val="sr-Cyrl-RS"/>
+        </w:rPr>
+        <w:t xml:space="preserve">сваком </w:t>
+      </w:r>
+      <w:r>
+        <w:rPr>
+          <w:rFonts w:ascii="Helvetica" w:hAnsi="Helvetica"/>
+          <w:sz w:val="24"/>
+          <w:szCs w:val="24"/>
+          <w:lang w:val="sr-Cyrl-RS"/>
+        </w:rPr>
+        <w:t>случају враћа се његова i</w:t>
       </w:r>
       <w:proofErr w:type="spellStart"/>
       <w:r>
@@ -25137,7 +25937,27 @@
           <w:szCs w:val="24"/>
           <w:lang w:val="sr-Cyrl-RS"/>
         </w:rPr>
-        <w:t>вредност. Ако се не нађе ни један или више од једног одговарајућег броја враћа се релевантни код грешке.</w:t>
+        <w:t>вредност</w:t>
+      </w:r>
+      <w:r>
+        <w:rPr>
+          <w:rFonts w:ascii="Helvetica" w:hAnsi="Helvetica"/>
+          <w:sz w:val="24"/>
+          <w:szCs w:val="24"/>
+          <w:lang w:val="sr-Cyrl-RS"/>
+        </w:rPr>
+        <w:t xml:space="preserve"> и статус детекције</w:t>
+      </w:r>
+      <w:bookmarkStart w:id="50" w:name="_GoBack"/>
+      <w:bookmarkEnd w:id="50"/>
+      <w:r>
+        <w:rPr>
+          <w:rFonts w:ascii="Helvetica" w:hAnsi="Helvetica"/>
+          <w:sz w:val="24"/>
+          <w:szCs w:val="24"/>
+          <w:lang w:val="sr-Cyrl-RS"/>
+        </w:rPr>
+        <w:t>. Ако се не нађе ни један или више од једног одговарајућег броја враћа се релевантни код грешке.</w:t>
       </w:r>
       <w:r>
         <w:rPr>
@@ -25289,7 +26109,17 @@
           <w:lang w:val="sr-Cyrl-RS"/>
         </w:rPr>
         <w:tab/>
-        <w:t xml:space="preserve">Све ове функције раде на исти начин: траже да ли у одређеним областима има активних пиксела или не. Ту им припомаже функција </w:t>
+        <w:t>О</w:t>
+      </w:r>
+      <w:r>
+        <w:rPr>
+          <w:rStyle w:val="HTMLCode"/>
+          <w:rFonts w:ascii="Helvetica" w:hAnsi="Helvetica"/>
+          <w:sz w:val="24"/>
+          <w:szCs w:val="24"/>
+          <w:lang w:val="sr-Cyrl-RS"/>
+        </w:rPr>
+        <w:t xml:space="preserve">ве функције раде на исти начин: траже да ли у одређеним областима има активних пиксела или не. Ту им припомаже функција </w:t>
       </w:r>
     </w:p>
     <w:p>
@@ -25519,7 +26349,7 @@
           <w:szCs w:val="24"/>
           <w:lang w:val="sr-Cyrl-RS"/>
         </w:rPr>
-        <w:t xml:space="preserve"> прави привремену слику исецањем само жељене области из улазне слике</w:t>
+        <w:t xml:space="preserve"> прави привремену слику исецањем жељене области из улазне слике</w:t>
       </w:r>
       <w:r>
         <w:rPr>
@@ -25602,34 +26432,61 @@
           <w:szCs w:val="24"/>
           <w:lang w:val="sr-Cyrl-RS"/>
         </w:rPr>
-        <w:t>. Тј. у</w:t>
-      </w:r>
-      <w:r>
-        <w:rPr>
-          <w:rFonts w:ascii="Helvetica" w:hAnsi="Helvetica"/>
-          <w:sz w:val="24"/>
-          <w:szCs w:val="24"/>
-          <w:lang w:val="sr-Cyrl-RS"/>
-        </w:rPr>
-        <w:t xml:space="preserve"> нашем случају </w:t>
-      </w:r>
-      <w:r>
-        <w:rPr>
-          <w:rFonts w:ascii="Helvetica" w:hAnsi="Helvetica"/>
-          <w:sz w:val="24"/>
-          <w:szCs w:val="24"/>
-          <w:lang w:val="sr-Cyrl-RS"/>
-        </w:rPr>
-        <w:t>сви пиксели који нису црни су активни</w:t>
-      </w:r>
-      <w:r>
-        <w:rPr>
-          <w:rFonts w:ascii="Helvetica" w:hAnsi="Helvetica"/>
-          <w:sz w:val="24"/>
-          <w:szCs w:val="24"/>
-          <w:lang w:val="sr-Cyrl-RS"/>
-        </w:rPr>
-        <w:t>, а нас баш занима колико њих има. Тачније занима нас да ли их уопште има у датим областима а не њихов тачан број.</w:t>
+        <w:t xml:space="preserve">. </w:t>
+      </w:r>
+      <w:r>
+        <w:rPr>
+          <w:rFonts w:ascii="Helvetica" w:hAnsi="Helvetica"/>
+          <w:sz w:val="24"/>
+          <w:szCs w:val="24"/>
+          <w:lang w:val="sr-Cyrl-RS"/>
+        </w:rPr>
+        <w:t>Све</w:t>
+      </w:r>
+      <w:r>
+        <w:rPr>
+          <w:rFonts w:ascii="Helvetica" w:hAnsi="Helvetica"/>
+          <w:sz w:val="24"/>
+          <w:szCs w:val="24"/>
+          <w:lang w:val="sr-Cyrl-RS"/>
+        </w:rPr>
+        <w:t xml:space="preserve"> </w:t>
+      </w:r>
+      <w:r>
+        <w:rPr>
+          <w:rFonts w:ascii="Helvetica" w:hAnsi="Helvetica"/>
+          <w:sz w:val="24"/>
+          <w:szCs w:val="24"/>
+          <w:lang w:val="sr-Cyrl-RS"/>
+        </w:rPr>
+        <w:t xml:space="preserve">пиксели који нису црни </w:t>
+      </w:r>
+      <w:r>
+        <w:rPr>
+          <w:rFonts w:ascii="Helvetica" w:hAnsi="Helvetica"/>
+          <w:sz w:val="24"/>
+          <w:szCs w:val="24"/>
+          <w:lang w:val="sr-Cyrl-RS"/>
+        </w:rPr>
+        <w:t>називамо</w:t>
+      </w:r>
+      <w:r>
+        <w:rPr>
+          <w:rFonts w:ascii="Helvetica" w:hAnsi="Helvetica"/>
+          <w:sz w:val="24"/>
+          <w:szCs w:val="24"/>
+          <w:lang w:val="sr-Cyrl-RS"/>
+        </w:rPr>
+        <w:t xml:space="preserve"> активни</w:t>
+      </w:r>
+      <w:r>
+        <w:rPr>
+          <w:rFonts w:ascii="Helvetica" w:hAnsi="Helvetica"/>
+          <w:sz w:val="24"/>
+          <w:szCs w:val="24"/>
+          <w:lang w:val="sr-Cyrl-RS"/>
+        </w:rPr>
+        <w:t>ма. За даље провере ће нам требати информација о броју активних пиксела у датим областима. Од најосновније провере да ли уопште има активних пиксела у датој области до њиховог тачног броја у истој.</w:t>
       </w:r>
     </w:p>
     <w:p>
@@ -25662,7 +26519,24 @@
           <w:lang w:val="sr-Cyrl-RS"/>
         </w:rPr>
         <w:tab/>
-        <w:t>Такође, све ове функције на почетку имају проверу која гледа однос њи</w:t>
+      </w:r>
+      <w:r>
+        <w:rPr>
+          <w:rFonts w:ascii="Helvetica" w:hAnsi="Helvetica"/>
+          <w:sz w:val="24"/>
+          <w:szCs w:val="24"/>
+          <w:lang w:val="sr-Cyrl-RS"/>
+        </w:rPr>
+        <w:t>С</w:t>
+      </w:r>
+      <w:r>
+        <w:rPr>
+          <w:rFonts w:ascii="Helvetica" w:hAnsi="Helvetica"/>
+          <w:sz w:val="24"/>
+          <w:szCs w:val="24"/>
+          <w:lang w:val="sr-Cyrl-RS"/>
+        </w:rPr>
+        <w:t>ве функције на почетку имају проверу која гледа однос њи</w:t>
       </w:r>
       <w:r>
         <w:rPr>
@@ -25743,14 +26617,22 @@
           <w:lang w:val="sr-Cyrl-RS"/>
         </w:rPr>
         <w:tab/>
-        <w:t xml:space="preserve">Почећемо од прве цифре коју тражимо, нуле. Функција </w:t>
-      </w:r>
-      <w:r>
-        <w:rPr>
-          <w:rStyle w:val="HTMLCode"/>
-        </w:rPr>
-        <w:t>int</w:t>
-      </w:r>
+        <w:t xml:space="preserve">Функција </w:t>
+      </w:r>
+      <w:proofErr w:type="spellStart"/>
+      <w:r>
+        <w:rPr>
+          <w:rStyle w:val="HTMLCode"/>
+        </w:rPr>
+        <w:t>detection</w:t>
+      </w:r>
+      <w:r>
+        <w:rPr>
+          <w:rStyle w:val="HTMLCode"/>
+        </w:rPr>
+        <w:t>Status</w:t>
+      </w:r>
+      <w:proofErr w:type="spellEnd"/>
       <w:r>
         <w:rPr>
           <w:rStyle w:val="HTMLCode"/>
@@ -25825,17 +26707,17 @@
           <w:szCs w:val="24"/>
           <w:lang w:val="sr-Cyrl-RS"/>
         </w:rPr>
-        <w:t>области за нулу.</w:t>
-      </w:r>
-      <w:r>
-        <w:rPr>
-          <w:rStyle w:val="HTMLCode"/>
-          <w:rFonts w:ascii="Helvetica" w:hAnsi="Helvetica"/>
-          <w:sz w:val="24"/>
-          <w:szCs w:val="24"/>
-          <w:lang w:val="sr-Cyrl-RS"/>
-        </w:rPr>
-        <w:t xml:space="preserve"> Она је прва и прилично једноставна. Проверава нам правоугаонике по срединама ширине и висине. Овако можемо да видимо да ли и горе и доле и лево и десно имамо линије. Тј. да ли постоје линије у најважнијим локацијама круга нуле. </w:t>
+        <w:t>области за нулу</w:t>
+      </w:r>
+      <w:r>
+        <w:rPr>
+          <w:rStyle w:val="HTMLCode"/>
+          <w:rFonts w:ascii="Helvetica" w:hAnsi="Helvetica"/>
+          <w:sz w:val="24"/>
+          <w:szCs w:val="24"/>
+          <w:lang w:val="sr-Cyrl-RS"/>
+        </w:rPr>
+        <w:t xml:space="preserve">. Проверава нам правоугаонике по срединама ширине и висине. Овако можемо да видимо да ли и горе и доле и лево и десно имамо линије. Тј. да ли постоје линије у најважнијим локацијама круга нуле. </w:t>
       </w:r>
     </w:p>
     <w:p>
@@ -25869,7 +26751,6 @@
           <w:szCs w:val="24"/>
           <w:lang w:val="sr-Cyrl-RS"/>
         </w:rPr>
-        <w:lastRenderedPageBreak/>
         <w:tab/>
         <w:t>И</w:t>
       </w:r>
@@ -26017,7 +26898,7 @@
           <w:lang w:val="sr-Cyrl-RS"/>
         </w:rPr>
       </w:pPr>
-      <w:bookmarkStart w:id="50" w:name="_Toc50645757"/>
+      <w:bookmarkStart w:id="51" w:name="_Toc50645757"/>
       <w:r>
         <w:rPr>
           <w:lang w:val="sr-Cyrl-RS"/>
@@ -26067,7 +26948,7 @@
         </w:rPr>
         <w:t>0</w:t>
       </w:r>
-      <w:bookmarkEnd w:id="50"/>
+      <w:bookmarkEnd w:id="51"/>
     </w:p>
     <w:p>
       <w:pPr>
@@ -26151,48 +27032,25 @@
           <w:szCs w:val="24"/>
           <w:lang w:val="sr-Cyrl-RS"/>
         </w:rPr>
-        <w:t xml:space="preserve"> нам се једино искоришћава услов за однос висине и ширине. Овде ако је услов тачан ће одмах исписати 1 на излаз ис изаћи из функције, док ће за остале цифре само изаћи из функције. Ово нам обезбеђује налажење јединица које су скоро само линија.</w:t>
-      </w:r>
-    </w:p>
-    <w:p>
-      <w:pPr>
-        <w:pStyle w:val="HTMLPreformatted"/>
-        <w:rPr>
-          <w:rFonts w:ascii="Helvetica" w:hAnsi="Helvetica"/>
-          <w:sz w:val="24"/>
-          <w:szCs w:val="24"/>
-          <w:lang w:val="sr-Cyrl-RS"/>
-        </w:rPr>
-      </w:pPr>
-    </w:p>
-    <w:p>
-      <w:pPr>
-        <w:pStyle w:val="HTMLPreformatted"/>
-        <w:rPr>
-          <w:rFonts w:ascii="Helvetica" w:hAnsi="Helvetica"/>
-          <w:sz w:val="24"/>
-          <w:szCs w:val="24"/>
-          <w:lang w:val="sr-Cyrl-RS"/>
-        </w:rPr>
-      </w:pPr>
-      <w:r>
-        <w:rPr>
-          <w:rFonts w:ascii="Helvetica" w:hAnsi="Helvetica"/>
-          <w:sz w:val="24"/>
-          <w:szCs w:val="24"/>
-          <w:lang w:val="sr-Cyrl-RS"/>
-        </w:rPr>
-        <w:tab/>
-        <w:t>Осим тога, има исто условне области као што смо имали и код нуле. Али овде их има мало више</w:t>
-      </w:r>
-      <w:r>
-        <w:rPr>
-          <w:rFonts w:ascii="Helvetica" w:hAnsi="Helvetica"/>
-          <w:sz w:val="24"/>
-          <w:szCs w:val="24"/>
-          <w:lang w:val="sr-Cyrl-RS"/>
-        </w:rPr>
-        <w:t xml:space="preserve"> из разлога да ако их нема оволико могу да се добијају лажне детекције.</w:t>
+        <w:t xml:space="preserve"> нам се једино искоришћава услов за однос висине и ширине. Овде ако је услов тачан</w:t>
+      </w:r>
+      <w:r>
+        <w:rPr>
+          <w:rFonts w:ascii="Helvetica" w:hAnsi="Helvetica"/>
+          <w:sz w:val="24"/>
+          <w:szCs w:val="24"/>
+          <w:lang w:val="sr-Cyrl-RS"/>
+        </w:rPr>
+        <w:t xml:space="preserve"> ће одмах дати сигнал да је јединица детектована и</w:t>
+      </w:r>
+      <w:r>
+        <w:rPr>
+          <w:rFonts w:ascii="Helvetica" w:hAnsi="Helvetica"/>
+          <w:sz w:val="24"/>
+          <w:szCs w:val="24"/>
+          <w:lang w:val="sr-Cyrl-RS"/>
+        </w:rPr>
+        <w:t xml:space="preserve"> изаћи из функције, док ће за остале цифре само изаћи из функције. Ово нам обезбеђује налажење јединица које су скоро само линија.</w:t>
       </w:r>
     </w:p>
     <w:p>
@@ -26375,38 +27233,6 @@
           <w:lang w:val="sr-Cyrl-RS"/>
         </w:rPr>
         <w:t>је проверава центар цифре да би знали да није случајно детектовао лоше одсечену нулу(случај где се одсеку лева и десна ивица нуле па тај услов може да прође).</w:t>
-      </w:r>
-    </w:p>
-    <w:p>
-      <w:pPr>
-        <w:pStyle w:val="HTMLPreformatted"/>
-        <w:rPr>
-          <w:rFonts w:ascii="Helvetica" w:hAnsi="Helvetica"/>
-          <w:sz w:val="24"/>
-          <w:szCs w:val="24"/>
-          <w:lang w:val="sr-Cyrl-RS"/>
-        </w:rPr>
-      </w:pPr>
-    </w:p>
-    <w:p>
-      <w:pPr>
-        <w:pStyle w:val="HTMLPreformatted"/>
-        <w:rPr>
-          <w:rFonts w:ascii="Helvetica" w:hAnsi="Helvetica"/>
-          <w:sz w:val="24"/>
-          <w:szCs w:val="24"/>
-          <w:lang w:val="sr-Cyrl-RS"/>
-        </w:rPr>
-      </w:pPr>
-      <w:r>
-        <w:rPr>
-          <w:rFonts w:ascii="Helvetica" w:hAnsi="Helvetica"/>
-          <w:sz w:val="24"/>
-          <w:szCs w:val="24"/>
-          <w:lang w:val="sr-Cyrl-RS"/>
-        </w:rPr>
-        <w:tab/>
-        <w:t>Ако је све прошло како треба, исписаће 1 на излазу и ту се завршава функција.</w:t>
       </w:r>
     </w:p>
     <w:p>
@@ -26433,7 +27259,6 @@
           <w:sz w:val="24"/>
           <w:szCs w:val="24"/>
         </w:rPr>
-        <w:lastRenderedPageBreak/>
         <w:drawing>
           <wp:inline distT="0" distB="0" distL="0" distR="0" wp14:anchorId="6F2309AF" wp14:editId="22C3C7B4">
             <wp:extent cx="659765" cy="1029970"/>
@@ -26494,7 +27319,7 @@
           <w:lang w:val="sr-Cyrl-RS"/>
         </w:rPr>
       </w:pPr>
-      <w:bookmarkStart w:id="51" w:name="_Toc50645758"/>
+      <w:bookmarkStart w:id="52" w:name="_Toc50645758"/>
       <w:r>
         <w:rPr>
           <w:lang w:val="sr-Cyrl-RS"/>
@@ -26544,7 +27369,7 @@
         </w:rPr>
         <w:t>1</w:t>
       </w:r>
-      <w:bookmarkEnd w:id="51"/>
+      <w:bookmarkEnd w:id="52"/>
     </w:p>
     <w:p>
       <w:pPr>
@@ -26618,16 +27443,7 @@
           <w:szCs w:val="24"/>
           <w:lang w:val="sr-Cyrl-RS"/>
         </w:rPr>
-        <w:t xml:space="preserve">Провера двојке наставља </w:t>
-      </w:r>
-      <w:r>
-        <w:rPr>
-          <w:rFonts w:ascii="Helvetica" w:hAnsi="Helvetica"/>
-          <w:sz w:val="24"/>
-          <w:szCs w:val="24"/>
-          <w:lang w:val="sr-Cyrl-RS"/>
-        </w:rPr>
-        <w:t xml:space="preserve">досадашњи шаблон за области које се налазе на срединама висине и ширине и центром. Горња и доња област проверавају горње и доње линије док центар проверава да нема шупљина у центру слике. Лева и десна страна проверавају очекивану празнину са леве стране и линију са десне. </w:t>
+        <w:t xml:space="preserve">Горња и доња област проверавају горње и доње линије док центар проверава да нема шупљина у центру слике. Лева и десна страна проверавају очекивану празнину са леве стране и линију са десне. </w:t>
       </w:r>
       <w:r>
         <w:rPr>
@@ -26764,7 +27580,7 @@
           <w:lang w:val="sr-Cyrl-RS"/>
         </w:rPr>
       </w:pPr>
-      <w:bookmarkStart w:id="52" w:name="_Toc50645759"/>
+      <w:bookmarkStart w:id="53" w:name="_Toc50645759"/>
       <w:r>
         <w:rPr>
           <w:lang w:val="sr-Cyrl-RS"/>
@@ -26814,7 +27630,7 @@
         </w:rPr>
         <w:t>2</w:t>
       </w:r>
-      <w:bookmarkEnd w:id="52"/>
+      <w:bookmarkEnd w:id="53"/>
     </w:p>
     <w:p>
       <w:pPr>
@@ -26885,16 +27701,7 @@
           <w:szCs w:val="24"/>
           <w:lang w:val="sr-Cyrl-RS"/>
         </w:rPr>
-        <w:t xml:space="preserve">И тројка остаје </w:t>
-      </w:r>
-      <w:r>
-        <w:rPr>
-          <w:rFonts w:ascii="Helvetica" w:hAnsi="Helvetica"/>
-          <w:sz w:val="24"/>
-          <w:szCs w:val="24"/>
-          <w:lang w:val="sr-Cyrl-RS"/>
-        </w:rPr>
-        <w:t xml:space="preserve">са основних 5 области: горе, доле, лево, десно и центар. Све области осим леве очекују да детектују линије. Ово нам одмах гарантује да не може да се збуни за 0, 1, 5 и 7. Лева страна је </w:t>
+        <w:t xml:space="preserve">Све области осим леве очекују да детектују линије. Ово нам одмах гарантује да не може да се збуни за 0, 1, 5 и 7. Лева страна је </w:t>
       </w:r>
       <w:r>
         <w:rPr>
@@ -27025,7 +27832,6 @@
           <w:sz w:val="24"/>
           <w:szCs w:val="24"/>
         </w:rPr>
-        <w:lastRenderedPageBreak/>
         <w:drawing>
           <wp:inline distT="0" distB="0" distL="0" distR="0" wp14:anchorId="739F58B7" wp14:editId="18841C2D">
             <wp:extent cx="1116965" cy="1539240"/>
@@ -27086,7 +27892,7 @@
           <w:lang w:val="sr-Cyrl-RS"/>
         </w:rPr>
       </w:pPr>
-      <w:bookmarkStart w:id="53" w:name="_Toc50645760"/>
+      <w:bookmarkStart w:id="54" w:name="_Toc50645760"/>
       <w:r>
         <w:rPr>
           <w:lang w:val="sr-Cyrl-RS"/>
@@ -27136,7 +27942,7 @@
         </w:rPr>
         <w:t>3</w:t>
       </w:r>
-      <w:bookmarkEnd w:id="53"/>
+      <w:bookmarkEnd w:id="54"/>
     </w:p>
     <w:p>
       <w:pPr>
@@ -27216,34 +28022,25 @@
           <w:szCs w:val="24"/>
           <w:lang w:val="sr-Cyrl-RS"/>
         </w:rPr>
-        <w:t xml:space="preserve"> је једноставнија за детекцију јер је специфична и нема много знакова који је користе па нема много варијација фонта. Она има</w:t>
-      </w:r>
-      <w:r>
-        <w:rPr>
-          <w:rFonts w:ascii="Helvetica" w:hAnsi="Helvetica"/>
-          <w:sz w:val="24"/>
-          <w:szCs w:val="24"/>
-          <w:lang w:val="sr-Cyrl-RS"/>
-        </w:rPr>
-        <w:t xml:space="preserve"> само 4 области: две централне,</w:t>
-      </w:r>
-      <w:r>
-        <w:rPr>
-          <w:rFonts w:ascii="Helvetica" w:hAnsi="Helvetica"/>
-          <w:sz w:val="24"/>
-          <w:szCs w:val="24"/>
-          <w:lang w:val="sr-Cyrl-RS"/>
-        </w:rPr>
-        <w:t xml:space="preserve"> горњу леву и горњу </w:t>
-      </w:r>
-      <w:r>
-        <w:rPr>
-          <w:rFonts w:ascii="Helvetica" w:hAnsi="Helvetica"/>
-          <w:sz w:val="24"/>
-          <w:szCs w:val="24"/>
-          <w:lang w:val="sr-Cyrl-RS"/>
-        </w:rPr>
-        <w:t>десну.</w:t>
+        <w:t xml:space="preserve"> је специфична и нема много знакова који је користе па нема много варијација фонта. Она има</w:t>
+      </w:r>
+      <w:r>
+        <w:rPr>
+          <w:rFonts w:ascii="Helvetica" w:hAnsi="Helvetica"/>
+          <w:sz w:val="24"/>
+          <w:szCs w:val="24"/>
+          <w:lang w:val="sr-Cyrl-RS"/>
+        </w:rPr>
+        <w:t xml:space="preserve"> сам</w:t>
+      </w:r>
+      <w:r>
+        <w:rPr>
+          <w:rFonts w:ascii="Helvetica" w:hAnsi="Helvetica"/>
+          <w:sz w:val="24"/>
+          <w:szCs w:val="24"/>
+          <w:lang w:val="sr-Cyrl-RS"/>
+        </w:rPr>
+        <w:t>о 4 области и све су специфичне за њу.</w:t>
       </w:r>
     </w:p>
     <w:p>
@@ -27355,51 +28152,6 @@
           <w:szCs w:val="24"/>
           <w:lang w:val="sr-Cyrl-RS"/>
         </w:rPr>
-        <w:t xml:space="preserve">Ако, ипак, </w:t>
-      </w:r>
-      <w:r>
-        <w:rPr>
-          <w:rFonts w:ascii="Helvetica" w:hAnsi="Helvetica"/>
-          <w:sz w:val="24"/>
-          <w:szCs w:val="24"/>
-          <w:lang w:val="sr-Cyrl-RS"/>
-        </w:rPr>
-        <w:t>успе да</w:t>
-      </w:r>
-      <w:r>
-        <w:rPr>
-          <w:rFonts w:ascii="Helvetica" w:hAnsi="Helvetica"/>
-          <w:sz w:val="24"/>
-          <w:szCs w:val="24"/>
-          <w:lang w:val="sr-Cyrl-RS"/>
-        </w:rPr>
-        <w:t xml:space="preserve"> прође ову проверу</w:t>
-      </w:r>
-      <w:r>
-        <w:rPr>
-          <w:rFonts w:ascii="Helvetica" w:hAnsi="Helvetica"/>
-          <w:sz w:val="24"/>
-          <w:szCs w:val="24"/>
-          <w:lang w:val="sr-Cyrl-RS"/>
-        </w:rPr>
-        <w:t>,</w:t>
-      </w:r>
-      <w:r>
-        <w:rPr>
-          <w:rFonts w:ascii="Helvetica" w:hAnsi="Helvetica"/>
-          <w:sz w:val="24"/>
-          <w:szCs w:val="24"/>
-          <w:lang w:val="sr-Cyrl-RS"/>
-        </w:rPr>
-        <w:t xml:space="preserve"> горња лева област ће је сигурно избацити. </w:t>
-      </w:r>
-      <w:r>
-        <w:rPr>
-          <w:rFonts w:ascii="Helvetica" w:hAnsi="Helvetica"/>
-          <w:sz w:val="24"/>
-          <w:szCs w:val="24"/>
-          <w:lang w:val="sr-Cyrl-RS"/>
-        </w:rPr>
         <w:t>Г</w:t>
       </w:r>
       <w:r>
@@ -27409,7 +28161,43 @@
           <w:szCs w:val="24"/>
           <w:lang w:val="sr-Cyrl-RS"/>
         </w:rPr>
-        <w:t xml:space="preserve">орња лева област је ту да обезбеди да постоји та празнина у горњем левом ћошку. Нема потребе да се проверава цео ћошак, зато је ова област тако уска али и тако позиционирана. </w:t>
+        <w:t xml:space="preserve">орња лева област је ту да </w:t>
+      </w:r>
+      <w:r>
+        <w:rPr>
+          <w:rFonts w:ascii="Helvetica" w:hAnsi="Helvetica"/>
+          <w:sz w:val="24"/>
+          <w:szCs w:val="24"/>
+          <w:lang w:val="sr-Cyrl-RS"/>
+        </w:rPr>
+        <w:t>провери</w:t>
+      </w:r>
+      <w:r>
+        <w:rPr>
+          <w:rFonts w:ascii="Helvetica" w:hAnsi="Helvetica"/>
+          <w:sz w:val="24"/>
+          <w:szCs w:val="24"/>
+          <w:lang w:val="sr-Cyrl-RS"/>
+        </w:rPr>
+        <w:t xml:space="preserve"> да постоји празнина у горњем левом ћошку</w:t>
+      </w:r>
+      <w:r>
+        <w:rPr>
+          <w:rFonts w:ascii="Helvetica" w:hAnsi="Helvetica"/>
+          <w:sz w:val="24"/>
+          <w:szCs w:val="24"/>
+          <w:lang w:val="sr-Cyrl-RS"/>
+        </w:rPr>
+        <w:t xml:space="preserve"> карактеристична само за четворку</w:t>
+      </w:r>
+      <w:r>
+        <w:rPr>
+          <w:rFonts w:ascii="Helvetica" w:hAnsi="Helvetica"/>
+          <w:sz w:val="24"/>
+          <w:szCs w:val="24"/>
+          <w:lang w:val="sr-Cyrl-RS"/>
+        </w:rPr>
+        <w:t xml:space="preserve">. Нема потребе да се проверава цео ћошак, зато је ова област тако уска али и тако позиционирана. </w:t>
       </w:r>
     </w:p>
     <w:p>
@@ -27496,7 +28284,7 @@
           <w:lang w:val="sr-Cyrl-RS"/>
         </w:rPr>
       </w:pPr>
-      <w:bookmarkStart w:id="54" w:name="_Toc50645761"/>
+      <w:bookmarkStart w:id="55" w:name="_Toc50645761"/>
       <w:r>
         <w:rPr>
           <w:lang w:val="sr-Cyrl-RS"/>
@@ -27546,7 +28334,7 @@
         </w:rPr>
         <w:t>4</w:t>
       </w:r>
-      <w:bookmarkEnd w:id="54"/>
+      <w:bookmarkEnd w:id="55"/>
     </w:p>
     <w:p>
       <w:pPr>
@@ -27617,7 +28405,16 @@
           <w:szCs w:val="24"/>
           <w:lang w:val="sr-Cyrl-RS"/>
         </w:rPr>
-        <w:t>Петица је најједноставнија за детекцију због своје специфичности да</w:t>
+        <w:t>Петица је специфична у томе</w:t>
+      </w:r>
+      <w:r>
+        <w:rPr>
+          <w:rFonts w:ascii="Helvetica" w:hAnsi="Helvetica"/>
+          <w:sz w:val="24"/>
+          <w:szCs w:val="24"/>
+          <w:lang w:val="sr-Cyrl-RS"/>
+        </w:rPr>
+        <w:t xml:space="preserve"> да</w:t>
       </w:r>
       <w:r>
         <w:rPr>
@@ -27657,7 +28454,6 @@
           <w:szCs w:val="24"/>
           <w:lang w:val="sr-Cyrl-RS"/>
         </w:rPr>
-        <w:lastRenderedPageBreak/>
         <w:tab/>
         <w:t>Доња лева је уска област која проверава прилаз ка доњој централној празнини. Горња десна је уска област која проверава</w:t>
       </w:r>
@@ -27695,6 +28491,7 @@
           <w:sz w:val="24"/>
           <w:szCs w:val="24"/>
         </w:rPr>
+        <w:lastRenderedPageBreak/>
         <w:drawing>
           <wp:inline distT="0" distB="0" distL="0" distR="0" wp14:anchorId="68FF8C53" wp14:editId="49ECAE6E">
             <wp:extent cx="1284605" cy="1689735"/>
@@ -27755,7 +28552,7 @@
           <w:lang w:val="sr-Cyrl-RS"/>
         </w:rPr>
       </w:pPr>
-      <w:bookmarkStart w:id="55" w:name="_Toc50645762"/>
+      <w:bookmarkStart w:id="56" w:name="_Toc50645762"/>
       <w:r>
         <w:rPr>
           <w:lang w:val="sr-Cyrl-RS"/>
@@ -27805,7 +28602,7 @@
         </w:rPr>
         <w:t>5</w:t>
       </w:r>
-      <w:bookmarkEnd w:id="55"/>
+      <w:bookmarkEnd w:id="56"/>
     </w:p>
     <w:p>
       <w:pPr>
@@ -27876,7 +28673,25 @@
           <w:szCs w:val="24"/>
           <w:lang w:val="sr-Cyrl-RS"/>
         </w:rPr>
-        <w:t>Шестица је такође релативно једноставна. Главна одлика јој је горња десна кукица. Зато имамо једну уску област која проверава за њу. Имамо и велику област у горњем левом ћошку која само проверава да ли број постоји.</w:t>
+        <w:t xml:space="preserve">Главна одлика </w:t>
+      </w:r>
+      <w:r>
+        <w:rPr>
+          <w:rFonts w:ascii="Helvetica" w:hAnsi="Helvetica"/>
+          <w:sz w:val="24"/>
+          <w:szCs w:val="24"/>
+          <w:lang w:val="sr-Cyrl-RS"/>
+        </w:rPr>
+        <w:t>шестице</w:t>
+      </w:r>
+      <w:r>
+        <w:rPr>
+          <w:rFonts w:ascii="Helvetica" w:hAnsi="Helvetica"/>
+          <w:sz w:val="24"/>
+          <w:szCs w:val="24"/>
+          <w:lang w:val="sr-Cyrl-RS"/>
+        </w:rPr>
+        <w:t xml:space="preserve"> је горња десна кукица. Зато имамо једну уску област која проверава за њу. Имамо и велику област у горњем левом ћошку која само проверава да ли број постоји.</w:t>
       </w:r>
     </w:p>
     <w:p>
@@ -28021,7 +28836,7 @@
           <w:lang w:val="sr-Cyrl-RS"/>
         </w:rPr>
       </w:pPr>
-      <w:bookmarkStart w:id="56" w:name="_Toc50645763"/>
+      <w:bookmarkStart w:id="57" w:name="_Toc50645763"/>
       <w:r>
         <w:rPr>
           <w:lang w:val="sr-Cyrl-RS"/>
@@ -28071,7 +28886,7 @@
         </w:rPr>
         <w:t>6</w:t>
       </w:r>
-      <w:bookmarkEnd w:id="56"/>
+      <w:bookmarkEnd w:id="57"/>
     </w:p>
     <w:p>
       <w:pPr>
@@ -28278,6 +29093,7 @@
           <w:szCs w:val="24"/>
           <w:lang w:val="sr-Cyrl-RS"/>
         </w:rPr>
+        <w:lastRenderedPageBreak/>
         <w:tab/>
         <w:t>Почевши од основних у центру и горњим ћошковима</w:t>
       </w:r>
@@ -28466,7 +29282,7 @@
           <w:lang w:val="sr-Cyrl-RS"/>
         </w:rPr>
       </w:pPr>
-      <w:bookmarkStart w:id="57" w:name="_Toc50645764"/>
+      <w:bookmarkStart w:id="58" w:name="_Toc50645764"/>
       <w:r>
         <w:rPr>
           <w:lang w:val="sr-Cyrl-RS"/>
@@ -28516,7 +29332,7 @@
         </w:rPr>
         <w:t>7</w:t>
       </w:r>
-      <w:bookmarkEnd w:id="57"/>
+      <w:bookmarkEnd w:id="58"/>
     </w:p>
     <w:p>
       <w:pPr>
@@ -28664,7 +29480,39 @@
           <w:szCs w:val="24"/>
           <w:lang w:val="sr-Cyrl-RS"/>
         </w:rPr>
-        <w:t xml:space="preserve">али ће нам бити потребно још провера. Основне области, лево, десно, горе, доле, исто као и код нуле морају а имају линије кроз себе. Мало су им другачије димензије по странама да би ухватиле </w:t>
+        <w:t>али ће нам бити потребно још провера. Основне области, лево, десно, горе, доле, исто као и код нуле морају а имају линије кроз себе. Мало су им другачије димензије по странама да би ухватиле неки пиксел иако дође до лошег одсецања. Разлика је у центру који за нулу баш мора да буде празан, овде треба да буде пун.</w:t>
+      </w:r>
+    </w:p>
+    <w:p>
+      <w:pPr>
+        <w:pStyle w:val="HTMLPreformatted"/>
+        <w:rPr>
+          <w:rFonts w:ascii="Helvetica" w:hAnsi="Helvetica"/>
+          <w:sz w:val="24"/>
+          <w:szCs w:val="24"/>
+          <w:lang w:val="sr-Cyrl-RS"/>
+        </w:rPr>
+      </w:pPr>
+    </w:p>
+    <w:p>
+      <w:pPr>
+        <w:pStyle w:val="HTMLPreformatted"/>
+        <w:rPr>
+          <w:rFonts w:ascii="Helvetica" w:hAnsi="Helvetica"/>
+          <w:sz w:val="24"/>
+          <w:szCs w:val="24"/>
+          <w:lang w:val="sr-Cyrl-RS"/>
+        </w:rPr>
+      </w:pPr>
+      <w:r>
+        <w:rPr>
+          <w:rFonts w:ascii="Helvetica" w:hAnsi="Helvetica"/>
+          <w:sz w:val="24"/>
+          <w:szCs w:val="24"/>
+          <w:lang w:val="sr-Cyrl-RS"/>
+        </w:rPr>
+        <w:tab/>
+        <w:t xml:space="preserve">Додатне области имамо у горњем десном углу где проверавамо да нема празнина намењених 5 и 6. Исто тако имамо и области у доњем левом углу где проверавамо да нема празнина углавном намењених 5 и 9 али које </w:t>
       </w:r>
       <w:r>
         <w:rPr>
@@ -28674,39 +29522,7 @@
           <w:lang w:val="sr-Cyrl-RS"/>
         </w:rPr>
         <w:lastRenderedPageBreak/>
-        <w:t>неки пиксел иако дође до лошег одсецања. Разлика је у центру који за нулу баш мора да буде празан, овде треба да буде пун.</w:t>
-      </w:r>
-    </w:p>
-    <w:p>
-      <w:pPr>
-        <w:pStyle w:val="HTMLPreformatted"/>
-        <w:rPr>
-          <w:rFonts w:ascii="Helvetica" w:hAnsi="Helvetica"/>
-          <w:sz w:val="24"/>
-          <w:szCs w:val="24"/>
-          <w:lang w:val="sr-Cyrl-RS"/>
-        </w:rPr>
-      </w:pPr>
-    </w:p>
-    <w:p>
-      <w:pPr>
-        <w:pStyle w:val="HTMLPreformatted"/>
-        <w:rPr>
-          <w:rFonts w:ascii="Helvetica" w:hAnsi="Helvetica"/>
-          <w:sz w:val="24"/>
-          <w:szCs w:val="24"/>
-          <w:lang w:val="sr-Cyrl-RS"/>
-        </w:rPr>
-      </w:pPr>
-      <w:r>
-        <w:rPr>
-          <w:rFonts w:ascii="Helvetica" w:hAnsi="Helvetica"/>
-          <w:sz w:val="24"/>
-          <w:szCs w:val="24"/>
-          <w:lang w:val="sr-Cyrl-RS"/>
-        </w:rPr>
-        <w:tab/>
-        <w:t>Додатне области имамо у горњем десном углу где проверавамо да нема празнина намењених 5 и 6. Исто тако имамо и области у доњем левом углу где проверавамо да нема празнина углавном намењених 5 и 9 али које такође могу да се појаве и код 2 и 7.</w:t>
+        <w:t>такође могу да се појаве и код 2 и 7.</w:t>
       </w:r>
       <w:r>
         <w:rPr>
@@ -28752,38 +29568,6 @@
           <w:lang w:val="sr-Cyrl-RS"/>
         </w:rPr>
         <w:t xml:space="preserve"> </w:t>
-      </w:r>
-    </w:p>
-    <w:p>
-      <w:pPr>
-        <w:pStyle w:val="HTMLPreformatted"/>
-        <w:rPr>
-          <w:rFonts w:ascii="Helvetica" w:hAnsi="Helvetica"/>
-          <w:sz w:val="24"/>
-          <w:szCs w:val="24"/>
-          <w:lang w:val="sr-Cyrl-RS"/>
-        </w:rPr>
-      </w:pPr>
-    </w:p>
-    <w:p>
-      <w:pPr>
-        <w:pStyle w:val="HTMLPreformatted"/>
-        <w:rPr>
-          <w:rFonts w:ascii="Helvetica" w:hAnsi="Helvetica"/>
-          <w:sz w:val="24"/>
-          <w:szCs w:val="24"/>
-          <w:lang w:val="sr-Cyrl-RS"/>
-        </w:rPr>
-      </w:pPr>
-      <w:r>
-        <w:rPr>
-          <w:rFonts w:ascii="Helvetica" w:hAnsi="Helvetica"/>
-          <w:sz w:val="24"/>
-          <w:szCs w:val="24"/>
-          <w:lang w:val="sr-Cyrl-RS"/>
-        </w:rPr>
-        <w:tab/>
-        <w:t>Тек ако су све области испуњене може на излаз да се испише 8.</w:t>
       </w:r>
     </w:p>
     <w:p>
@@ -28870,7 +29654,7 @@
           <w:lang w:val="sr-Cyrl-RS"/>
         </w:rPr>
       </w:pPr>
-      <w:bookmarkStart w:id="58" w:name="_Toc50645765"/>
+      <w:bookmarkStart w:id="59" w:name="_Toc50645765"/>
       <w:r>
         <w:rPr>
           <w:lang w:val="sr-Cyrl-RS"/>
@@ -28920,7 +29704,7 @@
         </w:rPr>
         <w:t>8</w:t>
       </w:r>
-      <w:bookmarkEnd w:id="58"/>
+      <w:bookmarkEnd w:id="59"/>
     </w:p>
     <w:p>
       <w:pPr>
@@ -29011,25 +29795,25 @@
           <w:szCs w:val="24"/>
           <w:lang w:val="sr-Cyrl-RS"/>
         </w:rPr>
-        <w:t xml:space="preserve"> почињемо са стандардним областима за лево, десно</w:t>
-      </w:r>
-      <w:r>
-        <w:rPr>
-          <w:rFonts w:ascii="Helvetica" w:hAnsi="Helvetica"/>
-          <w:sz w:val="24"/>
-          <w:szCs w:val="24"/>
-          <w:lang w:val="sr-Cyrl-RS"/>
-        </w:rPr>
-        <w:t>, центар</w:t>
-      </w:r>
-      <w:r>
-        <w:rPr>
-          <w:rFonts w:ascii="Helvetica" w:hAnsi="Helvetica"/>
-          <w:sz w:val="24"/>
-          <w:szCs w:val="24"/>
-          <w:lang w:val="sr-Cyrl-RS"/>
-        </w:rPr>
-        <w:t xml:space="preserve"> и горе. Оне проверавају </w:t>
+        <w:t xml:space="preserve"> почињемо са </w:t>
+      </w:r>
+      <w:r>
+        <w:rPr>
+          <w:rFonts w:ascii="Helvetica" w:hAnsi="Helvetica"/>
+          <w:sz w:val="24"/>
+          <w:szCs w:val="24"/>
+          <w:lang w:val="sr-Cyrl-RS"/>
+        </w:rPr>
+        <w:t>провером</w:t>
+      </w:r>
+      <w:r>
+        <w:rPr>
+          <w:rFonts w:ascii="Helvetica" w:hAnsi="Helvetica"/>
+          <w:sz w:val="24"/>
+          <w:szCs w:val="24"/>
+          <w:lang w:val="sr-Cyrl-RS"/>
+        </w:rPr>
+        <w:t xml:space="preserve"> </w:t>
       </w:r>
       <w:r>
         <w:rPr>
@@ -29260,12 +30044,10 @@
         <w:pStyle w:val="Caption"/>
         <w:jc w:val="center"/>
         <w:rPr>
-          <w:sz w:val="24"/>
-          <w:szCs w:val="24"/>
-          <w:lang w:val="sr-Cyrl-RS"/>
-        </w:rPr>
-      </w:pPr>
-      <w:bookmarkStart w:id="59" w:name="_Toc50645766"/>
+          <w:lang w:val="sr-Cyrl-RS"/>
+        </w:rPr>
+      </w:pPr>
+      <w:bookmarkStart w:id="60" w:name="_Toc50645766"/>
       <w:r>
         <w:rPr>
           <w:lang w:val="sr-Cyrl-RS"/>
@@ -29315,7 +30097,24 @@
         </w:rPr>
         <w:t>9</w:t>
       </w:r>
-      <w:bookmarkEnd w:id="59"/>
+      <w:bookmarkEnd w:id="60"/>
+    </w:p>
+    <w:p>
+      <w:pPr>
+        <w:rPr>
+          <w:rFonts w:ascii="Helvetica" w:hAnsi="Helvetica"/>
+          <w:iCs/>
+          <w:color w:val="44546A" w:themeColor="text2"/>
+          <w:szCs w:val="18"/>
+          <w:lang w:val="sr-Cyrl-RS"/>
+        </w:rPr>
+      </w:pPr>
+      <w:r>
+        <w:rPr>
+          <w:lang w:val="sr-Cyrl-RS"/>
+        </w:rPr>
+        <w:br w:type="page"/>
+      </w:r>
     </w:p>
     <w:p>
       <w:pPr>
@@ -29329,7 +30128,7 @@
           <w:lang w:val="sr-Cyrl-RS"/>
         </w:rPr>
       </w:pPr>
-      <w:bookmarkStart w:id="60" w:name="_Toc50635847"/>
+      <w:bookmarkStart w:id="61" w:name="_Toc50635847"/>
       <w:r>
         <w:rPr>
           <w:rFonts w:ascii="Helvetica" w:hAnsi="Helvetica"/>
@@ -29341,7 +30140,7 @@
         <w:lastRenderedPageBreak/>
         <w:t>Могућности за модификацију</w:t>
       </w:r>
-      <w:bookmarkEnd w:id="60"/>
+      <w:bookmarkEnd w:id="61"/>
     </w:p>
     <w:p>
       <w:pPr>
@@ -29549,7 +30348,7 @@
           <w:lang w:val="sr-Cyrl-RS"/>
         </w:rPr>
       </w:pPr>
-      <w:bookmarkStart w:id="61" w:name="_Toc50645767"/>
+      <w:bookmarkStart w:id="62" w:name="_Toc50645767"/>
       <w:r>
         <w:rPr>
           <w:lang w:val="sr-Cyrl-RS"/>
@@ -29593,7 +30392,7 @@
         </w:rPr>
         <w:t xml:space="preserve"> Улазна слика и нађене линије између њених цифара</w:t>
       </w:r>
-      <w:bookmarkEnd w:id="61"/>
+      <w:bookmarkEnd w:id="62"/>
     </w:p>
     <w:p>
       <w:pPr>
@@ -29779,7 +30578,7 @@
           <w:szCs w:val="24"/>
           <w:lang w:val="sr-Cyrl-RS"/>
         </w:rPr>
-        <w:t>од чега трансформација у ивице траје увелико најдуже (</w:t>
+        <w:t>од чега трансформација у ивице траје најдуже (</w:t>
       </w:r>
       <w:r>
         <w:rPr>
@@ -29937,7 +30736,7 @@
           <w:lang w:val="sr-Cyrl-RS"/>
         </w:rPr>
       </w:pPr>
-      <w:bookmarkStart w:id="62" w:name="_Toc50645768"/>
+      <w:bookmarkStart w:id="63" w:name="_Toc50645768"/>
       <w:r>
         <w:rPr>
           <w:lang w:val="sr-Cyrl-RS"/>
@@ -29981,7 +30780,7 @@
         </w:rPr>
         <w:t xml:space="preserve"> Времена извршавања делова програма</w:t>
       </w:r>
-      <w:bookmarkEnd w:id="62"/>
+      <w:bookmarkEnd w:id="63"/>
     </w:p>
     <w:p>
       <w:pPr>
@@ -30133,7 +30932,7 @@
           <w:lang w:val="sr-Cyrl-RS"/>
         </w:rPr>
       </w:pPr>
-      <w:bookmarkStart w:id="63" w:name="_Toc50635848"/>
+      <w:bookmarkStart w:id="64" w:name="_Toc50635848"/>
       <w:r>
         <w:rPr>
           <w:rFonts w:ascii="Helvetica" w:hAnsi="Helvetica"/>
@@ -30145,7 +30944,7 @@
         <w:lastRenderedPageBreak/>
         <w:t>Корисничко упутство</w:t>
       </w:r>
-      <w:bookmarkEnd w:id="63"/>
+      <w:bookmarkEnd w:id="64"/>
     </w:p>
     <w:p>
       <w:pPr>
@@ -30353,7 +31152,7 @@
           <w:lang w:val="sr-Cyrl-RS"/>
         </w:rPr>
       </w:pPr>
-      <w:bookmarkStart w:id="64" w:name="_Toc50645769"/>
+      <w:bookmarkStart w:id="65" w:name="_Toc50645769"/>
       <w:r>
         <w:rPr>
           <w:lang w:val="sr-Cyrl-RS"/>
@@ -30403,7 +31202,7 @@
         </w:rPr>
         <w:t>Пример покретања програма</w:t>
       </w:r>
-      <w:bookmarkEnd w:id="64"/>
+      <w:bookmarkEnd w:id="65"/>
     </w:p>
     <w:p>
       <w:pPr>
@@ -30633,7 +31432,7 @@
           <w:lang w:val="sr-Cyrl-RS"/>
         </w:rPr>
       </w:pPr>
-      <w:bookmarkStart w:id="65" w:name="_Toc50645770"/>
+      <w:bookmarkStart w:id="66" w:name="_Toc50645770"/>
       <w:r>
         <w:rPr>
           <w:lang w:val="sr-Cyrl-RS"/>
@@ -30677,7 +31476,7 @@
         </w:rPr>
         <w:t xml:space="preserve"> Пример покретања програма за једну слику из командне линије</w:t>
       </w:r>
-      <w:bookmarkEnd w:id="65"/>
+      <w:bookmarkEnd w:id="66"/>
     </w:p>
     <w:p>
       <w:pPr>
@@ -30881,7 +31680,7 @@
           <w:lang w:val="sr-Cyrl-RS"/>
         </w:rPr>
       </w:pPr>
-      <w:bookmarkStart w:id="66" w:name="_Toc50645771"/>
+      <w:bookmarkStart w:id="67" w:name="_Toc50645771"/>
       <w:r>
         <w:rPr>
           <w:lang w:val="sr-Cyrl-RS"/>
@@ -30925,7 +31724,7 @@
         </w:rPr>
         <w:t xml:space="preserve"> Тестови за 90</w:t>
       </w:r>
-      <w:bookmarkEnd w:id="66"/>
+      <w:bookmarkEnd w:id="67"/>
     </w:p>
     <w:p>
       <w:pPr>
@@ -31004,7 +31803,7 @@
           <w:lang w:val="sr-Cyrl-RS"/>
         </w:rPr>
       </w:pPr>
-      <w:bookmarkStart w:id="67" w:name="_Toc50645772"/>
+      <w:bookmarkStart w:id="68" w:name="_Toc50645772"/>
       <w:r>
         <w:rPr>
           <w:lang w:val="sr-Cyrl-RS"/>
@@ -31048,7 +31847,7 @@
         </w:rPr>
         <w:t xml:space="preserve"> Тестови за 70</w:t>
       </w:r>
-      <w:bookmarkEnd w:id="67"/>
+      <w:bookmarkEnd w:id="68"/>
     </w:p>
     <w:p>
       <w:pPr>
@@ -31127,7 +31926,7 @@
           <w:lang w:val="sr-Cyrl-RS"/>
         </w:rPr>
       </w:pPr>
-      <w:bookmarkStart w:id="68" w:name="_Toc50645773"/>
+      <w:bookmarkStart w:id="69" w:name="_Toc50645773"/>
       <w:r>
         <w:rPr>
           <w:lang w:val="sr-Cyrl-RS"/>
@@ -31171,7 +31970,7 @@
         </w:rPr>
         <w:t xml:space="preserve"> Тестови разних бројева</w:t>
       </w:r>
-      <w:bookmarkEnd w:id="68"/>
+      <w:bookmarkEnd w:id="69"/>
     </w:p>
     <w:p>
       <w:pPr>
@@ -31249,7 +32048,7 @@
           <w:lang w:val="sr-Cyrl-RS"/>
         </w:rPr>
       </w:pPr>
-      <w:bookmarkStart w:id="69" w:name="_Toc50645774"/>
+      <w:bookmarkStart w:id="70" w:name="_Toc50645774"/>
       <w:r>
         <w:rPr>
           <w:lang w:val="sr-Cyrl-RS"/>
@@ -31293,7 +32092,7 @@
         </w:rPr>
         <w:t xml:space="preserve"> Тестови за 25</w:t>
       </w:r>
-      <w:bookmarkEnd w:id="69"/>
+      <w:bookmarkEnd w:id="70"/>
     </w:p>
     <w:p>
       <w:pPr>
@@ -31564,7 +32363,7 @@
           <w:lang w:val="sr-Cyrl-RS"/>
         </w:rPr>
       </w:pPr>
-      <w:bookmarkStart w:id="70" w:name="_Toc50645775"/>
+      <w:bookmarkStart w:id="71" w:name="_Toc50645775"/>
       <w:r>
         <w:rPr>
           <w:lang w:val="sr-Cyrl-RS"/>
@@ -31608,7 +32407,7 @@
         </w:rPr>
         <w:t xml:space="preserve"> Извршавање 3 слике и теста</w:t>
       </w:r>
-      <w:bookmarkEnd w:id="70"/>
+      <w:bookmarkEnd w:id="71"/>
     </w:p>
     <w:p>
       <w:pPr>
@@ -31808,7 +32607,7 @@
           <w:lang w:val="sr-Cyrl-RS"/>
         </w:rPr>
       </w:pPr>
-      <w:bookmarkStart w:id="71" w:name="_Toc50645776"/>
+      <w:bookmarkStart w:id="72" w:name="_Toc50645776"/>
       <w:r>
         <w:rPr>
           <w:lang w:val="sr-Cyrl-RS"/>
@@ -31852,7 +32651,7 @@
         </w:rPr>
         <w:t xml:space="preserve"> Паљење и гашење исписа цифара</w:t>
       </w:r>
-      <w:bookmarkEnd w:id="71"/>
+      <w:bookmarkEnd w:id="72"/>
     </w:p>
     <w:p>
       <w:pPr>
@@ -31921,7 +32720,7 @@
           <w:lang w:val="sr-Cyrl-RS"/>
         </w:rPr>
       </w:pPr>
-      <w:bookmarkStart w:id="72" w:name="_Toc50645777"/>
+      <w:bookmarkStart w:id="73" w:name="_Toc50645777"/>
       <w:r>
         <w:rPr>
           <w:lang w:val="sr-Cyrl-RS"/>
@@ -31965,7 +32764,7 @@
         </w:rPr>
         <w:t xml:space="preserve"> Ток програма при налажењу грешке</w:t>
       </w:r>
-      <w:bookmarkEnd w:id="72"/>
+      <w:bookmarkEnd w:id="73"/>
     </w:p>
     <w:p>
       <w:pPr>
@@ -31979,7 +32778,7 @@
           <w:lang w:val="sr-Cyrl-RS"/>
         </w:rPr>
       </w:pPr>
-      <w:bookmarkStart w:id="73" w:name="_Toc50635849"/>
+      <w:bookmarkStart w:id="74" w:name="_Toc50635849"/>
       <w:r>
         <w:rPr>
           <w:rFonts w:ascii="Helvetica" w:hAnsi="Helvetica"/>
@@ -31991,7 +32790,7 @@
         <w:lastRenderedPageBreak/>
         <w:t>Закључак</w:t>
       </w:r>
-      <w:bookmarkEnd w:id="73"/>
+      <w:bookmarkEnd w:id="74"/>
     </w:p>
     <w:p>
       <w:pPr>
@@ -32305,7 +33104,7 @@
         </w:rPr>
         <w:br w:type="page"/>
       </w:r>
-      <w:bookmarkStart w:id="74" w:name="_Toc50635850"/>
+      <w:bookmarkStart w:id="75" w:name="_Toc50635850"/>
       <w:r>
         <w:rPr>
           <w:rFonts w:ascii="Helvetica" w:hAnsi="Helvetica"/>
@@ -32317,7 +33116,7 @@
         <w:lastRenderedPageBreak/>
         <w:t>Литература</w:t>
       </w:r>
-      <w:bookmarkEnd w:id="74"/>
+      <w:bookmarkEnd w:id="75"/>
     </w:p>
     <w:p>
       <w:pPr>
@@ -32677,7 +33476,6 @@
           <w:szCs w:val="24"/>
         </w:rPr>
       </w:pPr>
-      <w:bookmarkStart w:id="75" w:name="_GoBack"/>
       <w:r>
         <w:rPr>
           <w:rStyle w:val="HTMLCode"/>
@@ -32711,7 +33509,6 @@
         <w:t>https://dsp.stackexchange.com/questions/6194/scale-and-rotation-invariant-template-matching</w:t>
       </w:r>
     </w:p>
-    <w:bookmarkEnd w:id="75"/>
     <w:sectPr>
       <w:footerReference w:type="even" r:id="rId88"/>
       <w:footerReference w:type="default" r:id="rId89"/>
@@ -32813,7 +33610,7 @@
         <w:noProof/>
         <w:color w:val="4472C4" w:themeColor="accent1"/>
       </w:rPr>
-      <w:t>46</w:t>
+      <w:t>32</w:t>
     </w:r>
     <w:r>
       <w:rPr>
@@ -32850,7 +33647,7 @@
         <w:noProof/>
         <w:color w:val="4472C4" w:themeColor="accent1"/>
       </w:rPr>
-      <w:t>46</w:t>
+      <w:t>47</w:t>
     </w:r>
     <w:r>
       <w:rPr>
@@ -35111,7 +35908,7 @@
 </file>
 
 <file path=customXml/itemProps1.xml><?xml version="1.0" encoding="utf-8"?>
-<ds:datastoreItem xmlns:ds="http://schemas.openxmlformats.org/officeDocument/2006/customXml" ds:itemID="{462D6FD6-10F1-7F40-9B6A-EF27B7F06AA0}">
+<ds:datastoreItem xmlns:ds="http://schemas.openxmlformats.org/officeDocument/2006/customXml" ds:itemID="{E62E4EC6-EE9B-FF48-B2E1-FC0BE90DF3EC}">
   <ds:schemaRefs>
     <ds:schemaRef ds:uri="http://schemas.openxmlformats.org/officeDocument/2006/bibliography"/>
   </ds:schemaRefs>

</xml_diff>